<commit_message>
mise a jour CDCF
</commit_message>
<xml_diff>
--- a/Documentation/CDCF_V4.docx
+++ b/Documentation/CDCF_V4.docx
@@ -270,7 +270,7 @@
     </w:p>
     <w:p>
       <w:pPr>
-        <w:pStyle w:val="840"/>
+        <w:pStyle w:val="857"/>
         <w:numPr>
           <w:ilvl w:val="0"/>
           <w:numId w:val="1"/>
@@ -284,7 +284,7 @@
     </w:p>
     <w:p>
       <w:pPr>
-        <w:pStyle w:val="840"/>
+        <w:pStyle w:val="857"/>
         <w:numPr>
           <w:ilvl w:val="0"/>
           <w:numId w:val="1"/>
@@ -298,7 +298,7 @@
     </w:p>
     <w:p>
       <w:pPr>
-        <w:pStyle w:val="840"/>
+        <w:pStyle w:val="857"/>
         <w:numPr>
           <w:ilvl w:val="0"/>
           <w:numId w:val="1"/>
@@ -312,7 +312,7 @@
     </w:p>
     <w:p>
       <w:pPr>
-        <w:pStyle w:val="840"/>
+        <w:pStyle w:val="857"/>
         <w:numPr>
           <w:ilvl w:val="0"/>
           <w:numId w:val="1"/>
@@ -326,7 +326,7 @@
     </w:p>
     <w:p>
       <w:pPr>
-        <w:pStyle w:val="840"/>
+        <w:pStyle w:val="857"/>
         <w:numPr>
           <w:ilvl w:val="0"/>
           <w:numId w:val="1"/>
@@ -346,7 +346,7 @@
     </w:p>
     <w:p>
       <w:pPr>
-        <w:pStyle w:val="840"/>
+        <w:pStyle w:val="857"/>
         <w:numPr>
           <w:ilvl w:val="0"/>
           <w:numId w:val="1"/>
@@ -366,7 +366,7 @@
     </w:p>
     <w:p>
       <w:pPr>
-        <w:pStyle w:val="840"/>
+        <w:pStyle w:val="857"/>
         <w:numPr>
           <w:ilvl w:val="0"/>
           <w:numId w:val="1"/>
@@ -386,7 +386,7 @@
     </w:p>
     <w:p>
       <w:pPr>
-        <w:pStyle w:val="840"/>
+        <w:pStyle w:val="857"/>
         <w:numPr>
           <w:ilvl w:val="0"/>
           <w:numId w:val="1"/>
@@ -412,7 +412,7 @@
     </w:p>
     <w:p>
       <w:pPr>
-        <w:pStyle w:val="840"/>
+        <w:pStyle w:val="857"/>
         <w:numPr>
           <w:ilvl w:val="0"/>
           <w:numId w:val="1"/>
@@ -438,7 +438,7 @@
     </w:p>
     <w:p>
       <w:pPr>
-        <w:pStyle w:val="840"/>
+        <w:pStyle w:val="857"/>
         <w:numPr>
           <w:ilvl w:val="0"/>
           <w:numId w:val="1"/>
@@ -455,7 +455,7 @@
     </w:p>
     <w:p>
       <w:pPr>
-        <w:pStyle w:val="840"/>
+        <w:pStyle w:val="857"/>
         <w:numPr>
           <w:ilvl w:val="0"/>
           <w:numId w:val="9"/>
@@ -469,7 +469,7 @@
     </w:p>
     <w:p>
       <w:pPr>
-        <w:pStyle w:val="840"/>
+        <w:pStyle w:val="857"/>
         <w:numPr>
           <w:ilvl w:val="0"/>
           <w:numId w:val="9"/>
@@ -483,7 +483,7 @@
     </w:p>
     <w:p>
       <w:pPr>
-        <w:pStyle w:val="840"/>
+        <w:pStyle w:val="857"/>
         <w:numPr>
           <w:ilvl w:val="0"/>
           <w:numId w:val="9"/>
@@ -510,7 +510,7 @@
     </w:p>
     <w:p>
       <w:pPr>
-        <w:pStyle w:val="840"/>
+        <w:pStyle w:val="857"/>
         <w:numPr>
           <w:ilvl w:val="0"/>
           <w:numId w:val="9"/>
@@ -524,7 +524,7 @@
     </w:p>
     <w:p>
       <w:pPr>
-        <w:pStyle w:val="840"/>
+        <w:pStyle w:val="857"/>
         <w:numPr>
           <w:ilvl w:val="0"/>
           <w:numId w:val="9"/>
@@ -541,7 +541,7 @@
     </w:p>
     <w:p>
       <w:pPr>
-        <w:pStyle w:val="840"/>
+        <w:pStyle w:val="857"/>
         <w:numPr>
           <w:ilvl w:val="1"/>
           <w:numId w:val="9"/>
@@ -555,7 +555,7 @@
     </w:p>
     <w:p>
       <w:pPr>
-        <w:pStyle w:val="840"/>
+        <w:pStyle w:val="857"/>
         <w:numPr>
           <w:ilvl w:val="1"/>
           <w:numId w:val="9"/>
@@ -569,7 +569,7 @@
     </w:p>
     <w:p>
       <w:pPr>
-        <w:pStyle w:val="840"/>
+        <w:pStyle w:val="857"/>
         <w:numPr>
           <w:ilvl w:val="1"/>
           <w:numId w:val="9"/>
@@ -583,7 +583,7 @@
     </w:p>
     <w:p>
       <w:pPr>
-        <w:pStyle w:val="840"/>
+        <w:pStyle w:val="857"/>
         <w:numPr>
           <w:ilvl w:val="1"/>
           <w:numId w:val="9"/>
@@ -597,7 +597,7 @@
     </w:p>
     <w:p>
       <w:pPr>
-        <w:pStyle w:val="840"/>
+        <w:pStyle w:val="857"/>
         <w:numPr>
           <w:ilvl w:val="1"/>
           <w:numId w:val="9"/>
@@ -611,7 +611,7 @@
     </w:p>
     <w:p>
       <w:pPr>
-        <w:pStyle w:val="840"/>
+        <w:pStyle w:val="857"/>
         <w:numPr>
           <w:ilvl w:val="0"/>
           <w:numId w:val="9"/>
@@ -628,7 +628,7 @@
     </w:p>
     <w:p>
       <w:pPr>
-        <w:pStyle w:val="840"/>
+        <w:pStyle w:val="857"/>
         <w:numPr>
           <w:ilvl w:val="0"/>
           <w:numId w:val="9"/>
@@ -648,7 +648,7 @@
     </w:p>
     <w:p>
       <w:pPr>
-        <w:pStyle w:val="840"/>
+        <w:pStyle w:val="857"/>
         <w:numPr>
           <w:ilvl w:val="0"/>
           <w:numId w:val="9"/>
@@ -665,7 +665,7 @@
     </w:p>
     <w:p>
       <w:pPr>
-        <w:pStyle w:val="840"/>
+        <w:pStyle w:val="857"/>
         <w:numPr>
           <w:ilvl w:val="0"/>
           <w:numId w:val="9"/>
@@ -679,7 +679,7 @@
     </w:p>
     <w:p>
       <w:pPr>
-        <w:pStyle w:val="840"/>
+        <w:pStyle w:val="857"/>
         <w:numPr>
           <w:ilvl w:val="0"/>
           <w:numId w:val="9"/>
@@ -710,7 +710,7 @@
     </w:p>
     <w:p>
       <w:pPr>
-        <w:pStyle w:val="840"/>
+        <w:pStyle w:val="857"/>
         <w:numPr>
           <w:ilvl w:val="0"/>
           <w:numId w:val="12"/>
@@ -727,7 +727,7 @@
     </w:p>
     <w:p>
       <w:pPr>
-        <w:pStyle w:val="840"/>
+        <w:pStyle w:val="857"/>
         <w:numPr>
           <w:ilvl w:val="0"/>
           <w:numId w:val="12"/>
@@ -735,19 +735,16 @@
         <w:jc w:val="both"/>
       </w:pPr>
       <w:r>
-        <w:t xml:space="preserve">Utilisateur </w:t>
+        <w:t xml:space="preserve">Utilisateur de </w:t>
       </w:r>
       <w:r>
-        <w:t xml:space="preserve">parameteur</w:t>
-      </w:r>
-      <w:r>
-        <w:t xml:space="preserve"> (parent)</w:t>
+        <w:t xml:space="preserve">configuration (parent)</w:t>
       </w:r>
       <w:r/>
     </w:p>
     <w:p>
       <w:pPr>
-        <w:pStyle w:val="840"/>
+        <w:pStyle w:val="857"/>
         <w:numPr>
           <w:ilvl w:val="0"/>
           <w:numId w:val="12"/>
@@ -761,7 +758,7 @@
     </w:p>
     <w:p>
       <w:pPr>
-        <w:pStyle w:val="840"/>
+        <w:pStyle w:val="857"/>
         <w:numPr>
           <w:ilvl w:val="0"/>
           <w:numId w:val="12"/>
@@ -775,7 +772,7 @@
     </w:p>
     <w:p>
       <w:pPr>
-        <w:pStyle w:val="840"/>
+        <w:pStyle w:val="857"/>
         <w:numPr>
           <w:ilvl w:val="0"/>
           <w:numId w:val="12"/>
@@ -813,7 +810,7 @@
     </w:p>
     <w:p>
       <w:pPr>
-        <w:pStyle w:val="840"/>
+        <w:pStyle w:val="857"/>
         <w:numPr>
           <w:ilvl w:val="0"/>
           <w:numId w:val="3"/>
@@ -827,7 +824,7 @@
     </w:p>
     <w:p>
       <w:pPr>
-        <w:pStyle w:val="840"/>
+        <w:pStyle w:val="857"/>
         <w:numPr>
           <w:ilvl w:val="0"/>
           <w:numId w:val="3"/>
@@ -841,7 +838,7 @@
     </w:p>
     <w:p>
       <w:pPr>
-        <w:pStyle w:val="840"/>
+        <w:pStyle w:val="857"/>
         <w:numPr>
           <w:ilvl w:val="0"/>
           <w:numId w:val="3"/>
@@ -855,7 +852,7 @@
     </w:p>
     <w:p>
       <w:pPr>
-        <w:pStyle w:val="840"/>
+        <w:pStyle w:val="857"/>
         <w:numPr>
           <w:ilvl w:val="0"/>
           <w:numId w:val="3"/>
@@ -869,7 +866,7 @@
     </w:p>
     <w:p>
       <w:pPr>
-        <w:pStyle w:val="840"/>
+        <w:pStyle w:val="857"/>
         <w:numPr>
           <w:ilvl w:val="0"/>
           <w:numId w:val="3"/>
@@ -883,7 +880,7 @@
     </w:p>
     <w:p>
       <w:pPr>
-        <w:pStyle w:val="840"/>
+        <w:pStyle w:val="857"/>
         <w:numPr>
           <w:ilvl w:val="0"/>
           <w:numId w:val="3"/>
@@ -894,119 +891,15 @@
         <w:t xml:space="preserve">Un prototype fonctionnel</w:t>
       </w:r>
       <w:r/>
-    </w:p>
-    <w:p>
-      <w:pPr>
-        <w:jc w:val="both"/>
-        <w:rPr>
-          <w:b/>
-        </w:rPr>
-      </w:pPr>
-      <w:r>
-        <w:rPr>
-          <w:b/>
-        </w:rPr>
-        <w:t xml:space="preserve">Objectifs du projet </w:t>
-      </w:r>
-      <w:r/>
-    </w:p>
-    <w:p>
-      <w:pPr>
-        <w:jc w:val="both"/>
-      </w:pPr>
-      <w:r>
-        <w:t xml:space="preserve">Le but de ce projet est de fournir un prototype fonctionnel d’un synthétiseur permettant </w:t>
-      </w:r>
-      <w:r>
-        <w:t xml:space="preserve">à l’enfant</w:t>
-      </w:r>
-      <w:r>
-        <w:t xml:space="preserve"> de se divertir.</w:t>
-      </w:r>
-      <w:r/>
-    </w:p>
-    <w:p>
-      <w:pPr>
-        <w:jc w:val="both"/>
-      </w:pPr>
-      <w:r>
-        <w:t xml:space="preserve">Solution </w:t>
-      </w:r>
-      <w:r/>
-    </w:p>
-    <w:p>
-      <w:pPr>
-        <w:pStyle w:val="840"/>
-        <w:numPr>
-          <w:ilvl w:val="0"/>
-          <w:numId w:val="11"/>
-        </w:numPr>
-        <w:jc w:val="both"/>
-      </w:pPr>
-      <w:r>
-        <w:t xml:space="preserve">Sou</w:t>
-      </w:r>
-      <w:r>
-        <w:t xml:space="preserve">s</w:t>
-      </w:r>
-      <w:r>
-        <w:t xml:space="preserve">-trait</w:t>
-      </w:r>
-      <w:r>
-        <w:t xml:space="preserve">é</w:t>
-      </w:r>
-      <w:r>
-        <w:t xml:space="preserve"> le boîtier mécanique</w:t>
-      </w:r>
-      <w:r/>
-    </w:p>
-    <w:p>
-      <w:pPr>
-        <w:pStyle w:val="840"/>
-        <w:numPr>
-          <w:ilvl w:val="0"/>
-          <w:numId w:val="11"/>
-        </w:numPr>
-        <w:jc w:val="both"/>
-      </w:pPr>
-      <w:r>
-        <w:t xml:space="preserve">Sou</w:t>
-      </w:r>
-      <w:r>
-        <w:t xml:space="preserve">s</w:t>
-      </w:r>
-      <w:r>
-        <w:t xml:space="preserve">-trait</w:t>
-      </w:r>
-      <w:r>
-        <w:t xml:space="preserve">é</w:t>
-      </w:r>
-      <w:r>
-        <w:t xml:space="preserve"> un responsable de la sécurité enfant </w:t>
-      </w:r>
-      <w:r/>
-    </w:p>
-    <w:p>
       <w:r/>
       <w:r/>
     </w:p>
     <w:p>
-      <w:r/>
-      <w:r/>
-    </w:p>
-    <w:p>
-      <w:r/>
-      <w:r/>
-    </w:p>
-    <w:p>
-      <w:r/>
-      <w:r/>
-    </w:p>
-    <w:p>
       <w:pPr>
         <w:rPr>
           <w:b/>
           <w:bCs/>
+          <w:highlight w:val="none"/>
         </w:rPr>
       </w:pPr>
       <w:r>
@@ -1017,10 +910,44 @@
         <w:t xml:space="preserve">Scénario d’usage</w:t>
       </w:r>
       <w:r/>
+      <w:r>
+        <w:rPr>
+          <w:b/>
+          <w:bCs/>
+          <w:highlight w:val="none"/>
+        </w:rPr>
+      </w:r>
+      <w:r>
+        <w:rPr>
+          <w:b/>
+          <w:bCs/>
+          <w:highlight w:val="none"/>
+        </w:rPr>
+      </w:r>
     </w:p>
     <w:p>
       <w:pPr>
-        <w:pStyle w:val="840"/>
+        <w:pStyle w:val="857"/>
+        <w:numPr>
+          <w:ilvl w:val="0"/>
+          <w:numId w:val="12"/>
+        </w:numPr>
+      </w:pPr>
+      <w:r>
+        <w:rPr>
+          <w:highlight w:val="none"/>
+        </w:rPr>
+        <w:t xml:space="preserve">L’adulte ouvre le boîtier d’alimentation afin d’accéder au bouton permettant de régler le volume maximum de l’appareil puis referme le boîtier d’alimentation. </w:t>
+      </w:r>
+      <w:r>
+        <w:rPr>
+          <w:highlight w:val="none"/>
+        </w:rPr>
+      </w:r>
+    </w:p>
+    <w:p>
+      <w:pPr>
+        <w:pStyle w:val="857"/>
         <w:numPr>
           <w:ilvl w:val="0"/>
           <w:numId w:val="12"/>
@@ -1039,7 +966,7 @@
     </w:p>
     <w:p>
       <w:pPr>
-        <w:pStyle w:val="840"/>
+        <w:pStyle w:val="857"/>
         <w:numPr>
           <w:ilvl w:val="0"/>
           <w:numId w:val="12"/>
@@ -1052,7 +979,7 @@
     </w:p>
     <w:p>
       <w:pPr>
-        <w:pStyle w:val="840"/>
+        <w:pStyle w:val="857"/>
         <w:numPr>
           <w:ilvl w:val="0"/>
           <w:numId w:val="12"/>
@@ -1080,7 +1007,7 @@
     </w:p>
     <w:p>
       <w:pPr>
-        <w:pStyle w:val="840"/>
+        <w:pStyle w:val="857"/>
         <w:numPr>
           <w:ilvl w:val="0"/>
           <w:numId w:val="12"/>
@@ -1093,7 +1020,7 @@
     </w:p>
     <w:p>
       <w:pPr>
-        <w:pStyle w:val="840"/>
+        <w:pStyle w:val="857"/>
         <w:numPr>
           <w:ilvl w:val="0"/>
           <w:numId w:val="12"/>
@@ -1106,7 +1033,7 @@
     </w:p>
     <w:p>
       <w:pPr>
-        <w:pStyle w:val="840"/>
+        <w:pStyle w:val="857"/>
         <w:numPr>
           <w:ilvl w:val="0"/>
           <w:numId w:val="12"/>
@@ -1122,7 +1049,7 @@
     </w:p>
     <w:p>
       <w:pPr>
-        <w:pStyle w:val="840"/>
+        <w:pStyle w:val="857"/>
         <w:numPr>
           <w:ilvl w:val="0"/>
           <w:numId w:val="12"/>
@@ -1135,30 +1062,6 @@
         <w:t xml:space="preserve"> encodeur rotatif</w:t>
       </w:r>
       <w:r/>
-    </w:p>
-    <w:p>
-      <w:pPr>
-        <w:pStyle w:val="840"/>
-        <w:numPr>
-          <w:ilvl w:val="0"/>
-          <w:numId w:val="12"/>
-        </w:numPr>
-      </w:pPr>
-      <w:r>
-        <w:t xml:space="preserve">Le volume maximal peut être réglé par les parents via un autre encodeur rotatif qui lui est accessible en enlevant un cache qui est </w:t>
-      </w:r>
-      <w:r>
-        <w:t xml:space="preserve">vissé</w:t>
-      </w:r>
-      <w:r>
-        <w:t xml:space="preserve"> à l’arrière du produit</w:t>
-      </w:r>
-      <w:r/>
-    </w:p>
-    <w:p>
-      <w:pPr>
-        <w:pStyle w:val="840"/>
-      </w:pPr>
       <w:r/>
       <w:r/>
     </w:p>
@@ -3127,10 +3030,10 @@
     <w:lsdException w:name="Bibliography" w:uiPriority="37"/>
     <w:lsdException w:name="TOC Heading" w:uiPriority="39" w:qFormat="1"/>
   </w:latentStyles>
-  <w:style w:type="character" w:styleId="12">
+  <w:style w:type="character" w:styleId="659">
     <w:name w:val="Heading 1 Char"/>
-    <w:basedOn w:val="669"/>
-    <w:link w:val="660"/>
+    <w:basedOn w:val="686"/>
+    <w:link w:val="677"/>
     <w:uiPriority w:val="9"/>
     <w:rPr>
       <w:rFonts w:ascii="Arial" w:hAnsi="Arial" w:cs="Arial" w:eastAsia="Arial"/>
@@ -3138,20 +3041,20 @@
       <w:szCs w:val="40"/>
     </w:rPr>
   </w:style>
-  <w:style w:type="character" w:styleId="14">
+  <w:style w:type="character" w:styleId="660">
     <w:name w:val="Heading 2 Char"/>
-    <w:basedOn w:val="669"/>
-    <w:link w:val="661"/>
+    <w:basedOn w:val="686"/>
+    <w:link w:val="678"/>
     <w:uiPriority w:val="9"/>
     <w:rPr>
       <w:rFonts w:ascii="Arial" w:hAnsi="Arial" w:cs="Arial" w:eastAsia="Arial"/>
       <w:sz w:val="34"/>
     </w:rPr>
   </w:style>
-  <w:style w:type="character" w:styleId="16">
+  <w:style w:type="character" w:styleId="661">
     <w:name w:val="Heading 3 Char"/>
-    <w:basedOn w:val="669"/>
-    <w:link w:val="662"/>
+    <w:basedOn w:val="686"/>
+    <w:link w:val="679"/>
     <w:uiPriority w:val="9"/>
     <w:rPr>
       <w:rFonts w:ascii="Arial" w:hAnsi="Arial" w:cs="Arial" w:eastAsia="Arial"/>
@@ -3159,10 +3062,10 @@
       <w:szCs w:val="30"/>
     </w:rPr>
   </w:style>
-  <w:style w:type="character" w:styleId="18">
+  <w:style w:type="character" w:styleId="662">
     <w:name w:val="Heading 4 Char"/>
-    <w:basedOn w:val="669"/>
-    <w:link w:val="663"/>
+    <w:basedOn w:val="686"/>
+    <w:link w:val="680"/>
     <w:uiPriority w:val="9"/>
     <w:rPr>
       <w:rFonts w:ascii="Arial" w:hAnsi="Arial" w:cs="Arial" w:eastAsia="Arial"/>
@@ -3172,10 +3075,10 @@
       <w:szCs w:val="26"/>
     </w:rPr>
   </w:style>
-  <w:style w:type="character" w:styleId="20">
+  <w:style w:type="character" w:styleId="663">
     <w:name w:val="Heading 5 Char"/>
-    <w:basedOn w:val="669"/>
-    <w:link w:val="664"/>
+    <w:basedOn w:val="686"/>
+    <w:link w:val="681"/>
     <w:uiPriority w:val="9"/>
     <w:rPr>
       <w:rFonts w:ascii="Arial" w:hAnsi="Arial" w:cs="Arial" w:eastAsia="Arial"/>
@@ -3185,10 +3088,10 @@
       <w:szCs w:val="24"/>
     </w:rPr>
   </w:style>
-  <w:style w:type="character" w:styleId="22">
+  <w:style w:type="character" w:styleId="664">
     <w:name w:val="Heading 6 Char"/>
-    <w:basedOn w:val="669"/>
-    <w:link w:val="665"/>
+    <w:basedOn w:val="686"/>
+    <w:link w:val="682"/>
     <w:uiPriority w:val="9"/>
     <w:rPr>
       <w:rFonts w:ascii="Arial" w:hAnsi="Arial" w:cs="Arial" w:eastAsia="Arial"/>
@@ -3198,10 +3101,10 @@
       <w:szCs w:val="22"/>
     </w:rPr>
   </w:style>
-  <w:style w:type="character" w:styleId="24">
+  <w:style w:type="character" w:styleId="665">
     <w:name w:val="Heading 7 Char"/>
-    <w:basedOn w:val="669"/>
-    <w:link w:val="666"/>
+    <w:basedOn w:val="686"/>
+    <w:link w:val="683"/>
     <w:uiPriority w:val="9"/>
     <w:rPr>
       <w:rFonts w:ascii="Arial" w:hAnsi="Arial" w:cs="Arial" w:eastAsia="Arial"/>
@@ -3213,10 +3116,10 @@
       <w:szCs w:val="22"/>
     </w:rPr>
   </w:style>
-  <w:style w:type="character" w:styleId="26">
+  <w:style w:type="character" w:styleId="666">
     <w:name w:val="Heading 8 Char"/>
-    <w:basedOn w:val="669"/>
-    <w:link w:val="667"/>
+    <w:basedOn w:val="686"/>
+    <w:link w:val="684"/>
     <w:uiPriority w:val="9"/>
     <w:rPr>
       <w:rFonts w:ascii="Arial" w:hAnsi="Arial" w:cs="Arial" w:eastAsia="Arial"/>
@@ -3226,10 +3129,10 @@
       <w:szCs w:val="22"/>
     </w:rPr>
   </w:style>
-  <w:style w:type="character" w:styleId="28">
+  <w:style w:type="character" w:styleId="667">
     <w:name w:val="Heading 9 Char"/>
-    <w:basedOn w:val="669"/>
-    <w:link w:val="668"/>
+    <w:basedOn w:val="686"/>
+    <w:link w:val="685"/>
     <w:uiPriority w:val="9"/>
     <w:rPr>
       <w:rFonts w:ascii="Arial" w:hAnsi="Arial" w:cs="Arial" w:eastAsia="Arial"/>
@@ -3239,79 +3142,79 @@
       <w:szCs w:val="21"/>
     </w:rPr>
   </w:style>
-  <w:style w:type="character" w:styleId="33">
+  <w:style w:type="character" w:styleId="668">
     <w:name w:val="Title Char"/>
-    <w:basedOn w:val="669"/>
-    <w:link w:val="681"/>
+    <w:basedOn w:val="686"/>
+    <w:link w:val="698"/>
     <w:uiPriority w:val="10"/>
     <w:rPr>
       <w:sz w:val="48"/>
       <w:szCs w:val="48"/>
     </w:rPr>
   </w:style>
-  <w:style w:type="character" w:styleId="35">
+  <w:style w:type="character" w:styleId="669">
     <w:name w:val="Subtitle Char"/>
-    <w:basedOn w:val="669"/>
-    <w:link w:val="683"/>
+    <w:basedOn w:val="686"/>
+    <w:link w:val="700"/>
     <w:uiPriority w:val="11"/>
     <w:rPr>
       <w:sz w:val="24"/>
       <w:szCs w:val="24"/>
     </w:rPr>
   </w:style>
-  <w:style w:type="character" w:styleId="37">
+  <w:style w:type="character" w:styleId="670">
     <w:name w:val="Quote Char"/>
-    <w:link w:val="685"/>
+    <w:link w:val="702"/>
     <w:uiPriority w:val="29"/>
     <w:rPr>
       <w:i/>
     </w:rPr>
   </w:style>
-  <w:style w:type="character" w:styleId="39">
+  <w:style w:type="character" w:styleId="671">
     <w:name w:val="Intense Quote Char"/>
-    <w:link w:val="687"/>
+    <w:link w:val="704"/>
     <w:uiPriority w:val="30"/>
     <w:rPr>
       <w:i/>
     </w:rPr>
   </w:style>
-  <w:style w:type="character" w:styleId="41">
+  <w:style w:type="character" w:styleId="672">
     <w:name w:val="Header Char"/>
-    <w:basedOn w:val="669"/>
-    <w:link w:val="689"/>
+    <w:basedOn w:val="686"/>
+    <w:link w:val="706"/>
     <w:uiPriority w:val="99"/>
   </w:style>
-  <w:style w:type="character" w:styleId="45">
+  <w:style w:type="character" w:styleId="673">
     <w:name w:val="Caption Char"/>
-    <w:basedOn w:val="693"/>
-    <w:link w:val="691"/>
+    <w:basedOn w:val="710"/>
+    <w:link w:val="708"/>
     <w:uiPriority w:val="99"/>
   </w:style>
-  <w:style w:type="character" w:styleId="174">
+  <w:style w:type="character" w:styleId="674">
     <w:name w:val="Footnote Text Char"/>
-    <w:link w:val="822"/>
+    <w:link w:val="839"/>
     <w:uiPriority w:val="99"/>
     <w:rPr>
       <w:sz w:val="18"/>
     </w:rPr>
   </w:style>
-  <w:style w:type="character" w:styleId="177">
+  <w:style w:type="character" w:styleId="675">
     <w:name w:val="Endnote Text Char"/>
-    <w:link w:val="825"/>
+    <w:link w:val="842"/>
     <w:uiPriority w:val="99"/>
     <w:rPr>
       <w:sz w:val="20"/>
     </w:rPr>
   </w:style>
-  <w:style w:type="paragraph" w:styleId="659" w:default="1">
+  <w:style w:type="paragraph" w:styleId="676" w:default="1">
     <w:name w:val="Normal"/>
     <w:qFormat/>
   </w:style>
-  <w:style w:type="paragraph" w:styleId="660">
+  <w:style w:type="paragraph" w:styleId="677">
     <w:name w:val="Heading 1"/>
-    <w:basedOn w:val="659"/>
-    <w:next w:val="659"/>
-    <w:link w:val="672"/>
+    <w:basedOn w:val="676"/>
+    <w:next w:val="676"/>
+    <w:link w:val="689"/>
     <w:uiPriority w:val="9"/>
     <w:qFormat/>
     <w:pPr>
@@ -3326,11 +3229,11 @@
       <w:szCs w:val="40"/>
     </w:rPr>
   </w:style>
-  <w:style w:type="paragraph" w:styleId="661">
+  <w:style w:type="paragraph" w:styleId="678">
     <w:name w:val="Heading 2"/>
-    <w:basedOn w:val="659"/>
-    <w:next w:val="659"/>
-    <w:link w:val="673"/>
+    <w:basedOn w:val="676"/>
+    <w:next w:val="676"/>
+    <w:link w:val="690"/>
     <w:uiPriority w:val="9"/>
     <w:unhideWhenUsed/>
     <w:qFormat/>
@@ -3345,11 +3248,11 @@
       <w:sz w:val="34"/>
     </w:rPr>
   </w:style>
-  <w:style w:type="paragraph" w:styleId="662">
+  <w:style w:type="paragraph" w:styleId="679">
     <w:name w:val="Heading 3"/>
-    <w:basedOn w:val="659"/>
-    <w:next w:val="659"/>
-    <w:link w:val="674"/>
+    <w:basedOn w:val="676"/>
+    <w:next w:val="676"/>
+    <w:link w:val="691"/>
     <w:uiPriority w:val="9"/>
     <w:unhideWhenUsed/>
     <w:qFormat/>
@@ -3365,11 +3268,11 @@
       <w:szCs w:val="30"/>
     </w:rPr>
   </w:style>
-  <w:style w:type="paragraph" w:styleId="663">
+  <w:style w:type="paragraph" w:styleId="680">
     <w:name w:val="Heading 4"/>
-    <w:basedOn w:val="659"/>
-    <w:next w:val="659"/>
-    <w:link w:val="675"/>
+    <w:basedOn w:val="676"/>
+    <w:next w:val="676"/>
+    <w:link w:val="692"/>
     <w:uiPriority w:val="9"/>
     <w:unhideWhenUsed/>
     <w:qFormat/>
@@ -3387,11 +3290,11 @@
       <w:szCs w:val="26"/>
     </w:rPr>
   </w:style>
-  <w:style w:type="paragraph" w:styleId="664">
+  <w:style w:type="paragraph" w:styleId="681">
     <w:name w:val="Heading 5"/>
-    <w:basedOn w:val="659"/>
-    <w:next w:val="659"/>
-    <w:link w:val="676"/>
+    <w:basedOn w:val="676"/>
+    <w:next w:val="676"/>
+    <w:link w:val="693"/>
     <w:uiPriority w:val="9"/>
     <w:unhideWhenUsed/>
     <w:qFormat/>
@@ -3409,11 +3312,11 @@
       <w:szCs w:val="24"/>
     </w:rPr>
   </w:style>
-  <w:style w:type="paragraph" w:styleId="665">
+  <w:style w:type="paragraph" w:styleId="682">
     <w:name w:val="Heading 6"/>
-    <w:basedOn w:val="659"/>
-    <w:next w:val="659"/>
-    <w:link w:val="677"/>
+    <w:basedOn w:val="676"/>
+    <w:next w:val="676"/>
+    <w:link w:val="694"/>
     <w:uiPriority w:val="9"/>
     <w:unhideWhenUsed/>
     <w:qFormat/>
@@ -3429,11 +3332,11 @@
       <w:bCs/>
     </w:rPr>
   </w:style>
-  <w:style w:type="paragraph" w:styleId="666">
+  <w:style w:type="paragraph" w:styleId="683">
     <w:name w:val="Heading 7"/>
-    <w:basedOn w:val="659"/>
-    <w:next w:val="659"/>
-    <w:link w:val="678"/>
+    <w:basedOn w:val="676"/>
+    <w:next w:val="676"/>
+    <w:link w:val="695"/>
     <w:uiPriority w:val="9"/>
     <w:unhideWhenUsed/>
     <w:qFormat/>
@@ -3451,11 +3354,11 @@
       <w:iCs/>
     </w:rPr>
   </w:style>
-  <w:style w:type="paragraph" w:styleId="667">
+  <w:style w:type="paragraph" w:styleId="684">
     <w:name w:val="Heading 8"/>
-    <w:basedOn w:val="659"/>
-    <w:next w:val="659"/>
-    <w:link w:val="679"/>
+    <w:basedOn w:val="676"/>
+    <w:next w:val="676"/>
+    <w:link w:val="696"/>
     <w:uiPriority w:val="9"/>
     <w:unhideWhenUsed/>
     <w:qFormat/>
@@ -3471,11 +3374,11 @@
       <w:iCs/>
     </w:rPr>
   </w:style>
-  <w:style w:type="paragraph" w:styleId="668">
+  <w:style w:type="paragraph" w:styleId="685">
     <w:name w:val="Heading 9"/>
-    <w:basedOn w:val="659"/>
-    <w:next w:val="659"/>
-    <w:link w:val="680"/>
+    <w:basedOn w:val="676"/>
+    <w:next w:val="676"/>
+    <w:link w:val="697"/>
     <w:uiPriority w:val="9"/>
     <w:unhideWhenUsed/>
     <w:qFormat/>
@@ -3493,13 +3396,13 @@
       <w:szCs w:val="21"/>
     </w:rPr>
   </w:style>
-  <w:style w:type="character" w:styleId="669" w:default="1">
+  <w:style w:type="character" w:styleId="686" w:default="1">
     <w:name w:val="Default Paragraph Font"/>
     <w:uiPriority w:val="1"/>
     <w:semiHidden/>
     <w:unhideWhenUsed/>
   </w:style>
-  <w:style w:type="table" w:styleId="670" w:default="1">
+  <w:style w:type="table" w:styleId="687" w:default="1">
     <w:name w:val="Normal Table"/>
     <w:uiPriority w:val="99"/>
     <w:semiHidden/>
@@ -3514,15 +3417,15 @@
       </w:tblCellMar>
     </w:tblPr>
   </w:style>
-  <w:style w:type="numbering" w:styleId="671" w:default="1">
+  <w:style w:type="numbering" w:styleId="688" w:default="1">
     <w:name w:val="No List"/>
     <w:uiPriority w:val="99"/>
     <w:semiHidden/>
     <w:unhideWhenUsed/>
   </w:style>
-  <w:style w:type="character" w:styleId="672" w:customStyle="1">
+  <w:style w:type="character" w:styleId="689" w:customStyle="1">
     <w:name w:val="Titre 1 Car"/>
-    <w:link w:val="660"/>
+    <w:link w:val="677"/>
     <w:uiPriority w:val="9"/>
     <w:rPr>
       <w:rFonts w:ascii="Arial" w:hAnsi="Arial" w:cs="Arial" w:eastAsia="Arial"/>
@@ -3530,18 +3433,18 @@
       <w:szCs w:val="40"/>
     </w:rPr>
   </w:style>
-  <w:style w:type="character" w:styleId="673" w:customStyle="1">
+  <w:style w:type="character" w:styleId="690" w:customStyle="1">
     <w:name w:val="Titre 2 Car"/>
-    <w:link w:val="661"/>
+    <w:link w:val="678"/>
     <w:uiPriority w:val="9"/>
     <w:rPr>
       <w:rFonts w:ascii="Arial" w:hAnsi="Arial" w:cs="Arial" w:eastAsia="Arial"/>
       <w:sz w:val="34"/>
     </w:rPr>
   </w:style>
-  <w:style w:type="character" w:styleId="674" w:customStyle="1">
+  <w:style w:type="character" w:styleId="691" w:customStyle="1">
     <w:name w:val="Titre 3 Car"/>
-    <w:link w:val="662"/>
+    <w:link w:val="679"/>
     <w:uiPriority w:val="9"/>
     <w:rPr>
       <w:rFonts w:ascii="Arial" w:hAnsi="Arial" w:cs="Arial" w:eastAsia="Arial"/>
@@ -3549,9 +3452,9 @@
       <w:szCs w:val="30"/>
     </w:rPr>
   </w:style>
-  <w:style w:type="character" w:styleId="675" w:customStyle="1">
+  <w:style w:type="character" w:styleId="692" w:customStyle="1">
     <w:name w:val="Titre 4 Car"/>
-    <w:link w:val="663"/>
+    <w:link w:val="680"/>
     <w:uiPriority w:val="9"/>
     <w:rPr>
       <w:rFonts w:ascii="Arial" w:hAnsi="Arial" w:cs="Arial" w:eastAsia="Arial"/>
@@ -3561,9 +3464,9 @@
       <w:szCs w:val="26"/>
     </w:rPr>
   </w:style>
-  <w:style w:type="character" w:styleId="676" w:customStyle="1">
+  <w:style w:type="character" w:styleId="693" w:customStyle="1">
     <w:name w:val="Titre 5 Car"/>
-    <w:link w:val="664"/>
+    <w:link w:val="681"/>
     <w:uiPriority w:val="9"/>
     <w:rPr>
       <w:rFonts w:ascii="Arial" w:hAnsi="Arial" w:cs="Arial" w:eastAsia="Arial"/>
@@ -3573,9 +3476,9 @@
       <w:szCs w:val="24"/>
     </w:rPr>
   </w:style>
-  <w:style w:type="character" w:styleId="677" w:customStyle="1">
+  <w:style w:type="character" w:styleId="694" w:customStyle="1">
     <w:name w:val="Titre 6 Car"/>
-    <w:link w:val="665"/>
+    <w:link w:val="682"/>
     <w:uiPriority w:val="9"/>
     <w:rPr>
       <w:rFonts w:ascii="Arial" w:hAnsi="Arial" w:cs="Arial" w:eastAsia="Arial"/>
@@ -3585,9 +3488,9 @@
       <w:szCs w:val="22"/>
     </w:rPr>
   </w:style>
-  <w:style w:type="character" w:styleId="678" w:customStyle="1">
+  <w:style w:type="character" w:styleId="695" w:customStyle="1">
     <w:name w:val="Titre 7 Car"/>
-    <w:link w:val="666"/>
+    <w:link w:val="683"/>
     <w:uiPriority w:val="9"/>
     <w:rPr>
       <w:rFonts w:ascii="Arial" w:hAnsi="Arial" w:cs="Arial" w:eastAsia="Arial"/>
@@ -3599,9 +3502,9 @@
       <w:szCs w:val="22"/>
     </w:rPr>
   </w:style>
-  <w:style w:type="character" w:styleId="679" w:customStyle="1">
+  <w:style w:type="character" w:styleId="696" w:customStyle="1">
     <w:name w:val="Titre 8 Car"/>
-    <w:link w:val="667"/>
+    <w:link w:val="684"/>
     <w:uiPriority w:val="9"/>
     <w:rPr>
       <w:rFonts w:ascii="Arial" w:hAnsi="Arial" w:cs="Arial" w:eastAsia="Arial"/>
@@ -3611,9 +3514,9 @@
       <w:szCs w:val="22"/>
     </w:rPr>
   </w:style>
-  <w:style w:type="character" w:styleId="680" w:customStyle="1">
+  <w:style w:type="character" w:styleId="697" w:customStyle="1">
     <w:name w:val="Titre 9 Car"/>
-    <w:link w:val="668"/>
+    <w:link w:val="685"/>
     <w:uiPriority w:val="9"/>
     <w:rPr>
       <w:rFonts w:ascii="Arial" w:hAnsi="Arial" w:cs="Arial" w:eastAsia="Arial"/>
@@ -3623,11 +3526,11 @@
       <w:szCs w:val="21"/>
     </w:rPr>
   </w:style>
-  <w:style w:type="paragraph" w:styleId="681">
+  <w:style w:type="paragraph" w:styleId="698">
     <w:name w:val="Title"/>
-    <w:basedOn w:val="659"/>
-    <w:next w:val="659"/>
-    <w:link w:val="682"/>
+    <w:basedOn w:val="676"/>
+    <w:next w:val="676"/>
+    <w:link w:val="699"/>
     <w:uiPriority w:val="10"/>
     <w:qFormat/>
     <w:pPr>
@@ -3639,20 +3542,20 @@
       <w:szCs w:val="48"/>
     </w:rPr>
   </w:style>
-  <w:style w:type="character" w:styleId="682" w:customStyle="1">
+  <w:style w:type="character" w:styleId="699" w:customStyle="1">
     <w:name w:val="Titre Car"/>
-    <w:link w:val="681"/>
+    <w:link w:val="698"/>
     <w:uiPriority w:val="10"/>
     <w:rPr>
       <w:sz w:val="48"/>
       <w:szCs w:val="48"/>
     </w:rPr>
   </w:style>
-  <w:style w:type="paragraph" w:styleId="683">
+  <w:style w:type="paragraph" w:styleId="700">
     <w:name w:val="Subtitle"/>
-    <w:basedOn w:val="659"/>
-    <w:next w:val="659"/>
-    <w:link w:val="684"/>
+    <w:basedOn w:val="676"/>
+    <w:next w:val="676"/>
+    <w:link w:val="701"/>
     <w:uiPriority w:val="11"/>
     <w:qFormat/>
     <w:pPr>
@@ -3663,20 +3566,20 @@
       <w:szCs w:val="24"/>
     </w:rPr>
   </w:style>
-  <w:style w:type="character" w:styleId="684" w:customStyle="1">
+  <w:style w:type="character" w:styleId="701" w:customStyle="1">
     <w:name w:val="Sous-titre Car"/>
-    <w:link w:val="683"/>
+    <w:link w:val="700"/>
     <w:uiPriority w:val="11"/>
     <w:rPr>
       <w:sz w:val="24"/>
       <w:szCs w:val="24"/>
     </w:rPr>
   </w:style>
-  <w:style w:type="paragraph" w:styleId="685">
+  <w:style w:type="paragraph" w:styleId="702">
     <w:name w:val="Quote"/>
-    <w:basedOn w:val="659"/>
-    <w:next w:val="659"/>
-    <w:link w:val="686"/>
+    <w:basedOn w:val="676"/>
+    <w:next w:val="676"/>
+    <w:link w:val="703"/>
     <w:uiPriority w:val="29"/>
     <w:qFormat/>
     <w:pPr>
@@ -3686,19 +3589,19 @@
       <w:i/>
     </w:rPr>
   </w:style>
-  <w:style w:type="character" w:styleId="686" w:customStyle="1">
+  <w:style w:type="character" w:styleId="703" w:customStyle="1">
     <w:name w:val="Citation Car"/>
-    <w:link w:val="685"/>
+    <w:link w:val="702"/>
     <w:uiPriority w:val="29"/>
     <w:rPr>
       <w:i/>
     </w:rPr>
   </w:style>
-  <w:style w:type="paragraph" w:styleId="687">
+  <w:style w:type="paragraph" w:styleId="704">
     <w:name w:val="Intense Quote"/>
-    <w:basedOn w:val="659"/>
-    <w:next w:val="659"/>
-    <w:link w:val="688"/>
+    <w:basedOn w:val="676"/>
+    <w:next w:val="676"/>
+    <w:link w:val="705"/>
     <w:uiPriority w:val="30"/>
     <w:qFormat/>
     <w:pPr>
@@ -3715,18 +3618,18 @@
       <w:i/>
     </w:rPr>
   </w:style>
-  <w:style w:type="character" w:styleId="688" w:customStyle="1">
+  <w:style w:type="character" w:styleId="705" w:customStyle="1">
     <w:name w:val="Citation intense Car"/>
-    <w:link w:val="687"/>
+    <w:link w:val="704"/>
     <w:uiPriority w:val="30"/>
     <w:rPr>
       <w:i/>
     </w:rPr>
   </w:style>
-  <w:style w:type="paragraph" w:styleId="689">
+  <w:style w:type="paragraph" w:styleId="706">
     <w:name w:val="Header"/>
-    <w:basedOn w:val="659"/>
-    <w:link w:val="690"/>
+    <w:basedOn w:val="676"/>
+    <w:link w:val="707"/>
     <w:uiPriority w:val="99"/>
     <w:unhideWhenUsed/>
     <w:pPr>
@@ -3737,15 +3640,15 @@
       </w:tabs>
     </w:pPr>
   </w:style>
-  <w:style w:type="character" w:styleId="690" w:customStyle="1">
+  <w:style w:type="character" w:styleId="707" w:customStyle="1">
     <w:name w:val="En-tête Car"/>
-    <w:link w:val="689"/>
+    <w:link w:val="706"/>
     <w:uiPriority w:val="99"/>
   </w:style>
-  <w:style w:type="paragraph" w:styleId="691">
+  <w:style w:type="paragraph" w:styleId="708">
     <w:name w:val="Footer"/>
-    <w:basedOn w:val="659"/>
-    <w:link w:val="694"/>
+    <w:basedOn w:val="676"/>
+    <w:link w:val="711"/>
     <w:uiPriority w:val="99"/>
     <w:unhideWhenUsed/>
     <w:pPr>
@@ -3756,14 +3659,14 @@
       </w:tabs>
     </w:pPr>
   </w:style>
-  <w:style w:type="character" w:styleId="692" w:customStyle="1">
+  <w:style w:type="character" w:styleId="709" w:customStyle="1">
     <w:name w:val="Footer Char"/>
     <w:uiPriority w:val="99"/>
   </w:style>
-  <w:style w:type="paragraph" w:styleId="693">
+  <w:style w:type="paragraph" w:styleId="710">
     <w:name w:val="Caption"/>
-    <w:basedOn w:val="659"/>
-    <w:next w:val="659"/>
+    <w:basedOn w:val="676"/>
+    <w:next w:val="676"/>
     <w:uiPriority w:val="35"/>
     <w:semiHidden/>
     <w:unhideWhenUsed/>
@@ -3776,14 +3679,14 @@
       <w:szCs w:val="18"/>
     </w:rPr>
   </w:style>
-  <w:style w:type="character" w:styleId="694" w:customStyle="1">
+  <w:style w:type="character" w:styleId="711" w:customStyle="1">
     <w:name w:val="Pied de page Car"/>
-    <w:link w:val="691"/>
+    <w:link w:val="708"/>
     <w:uiPriority w:val="99"/>
   </w:style>
-  <w:style w:type="table" w:styleId="695">
+  <w:style w:type="table" w:styleId="712">
     <w:name w:val="Table Grid"/>
-    <w:basedOn w:val="670"/>
+    <w:basedOn w:val="687"/>
     <w:uiPriority w:val="59"/>
     <w:pPr>
       <w:spacing w:after="0" w:line="240" w:lineRule="auto"/>
@@ -3799,9 +3702,9 @@
       </w:tblBorders>
     </w:tblPr>
   </w:style>
-  <w:style w:type="table" w:styleId="696" w:customStyle="1">
+  <w:style w:type="table" w:styleId="713" w:customStyle="1">
     <w:name w:val="Table Grid Light"/>
-    <w:basedOn w:val="670"/>
+    <w:basedOn w:val="687"/>
     <w:uiPriority w:val="59"/>
     <w:pPr>
       <w:spacing w:after="0" w:line="240" w:lineRule="auto"/>
@@ -3817,9 +3720,9 @@
       </w:tblBorders>
     </w:tblPr>
   </w:style>
-  <w:style w:type="table" w:styleId="697">
+  <w:style w:type="table" w:styleId="714">
     <w:name w:val="Plain Table 1"/>
-    <w:basedOn w:val="670"/>
+    <w:basedOn w:val="687"/>
     <w:uiPriority w:val="59"/>
     <w:pPr>
       <w:spacing w:after="0" w:line="240" w:lineRule="auto"/>
@@ -3877,9 +3780,9 @@
       </w:rPr>
     </w:tblStylePr>
   </w:style>
-  <w:style w:type="table" w:styleId="698">
+  <w:style w:type="table" w:styleId="715">
     <w:name w:val="Plain Table 2"/>
-    <w:basedOn w:val="670"/>
+    <w:basedOn w:val="687"/>
     <w:uiPriority w:val="59"/>
     <w:pPr>
       <w:spacing w:after="0" w:line="240" w:lineRule="auto"/>
@@ -3955,9 +3858,9 @@
       </w:rPr>
     </w:tblStylePr>
   </w:style>
-  <w:style w:type="table" w:styleId="699">
+  <w:style w:type="table" w:styleId="716">
     <w:name w:val="Plain Table 3"/>
-    <w:basedOn w:val="670"/>
+    <w:basedOn w:val="687"/>
     <w:uiPriority w:val="99"/>
     <w:pPr>
       <w:spacing w:after="0" w:line="240" w:lineRule="auto"/>
@@ -4031,9 +3934,9 @@
       </w:rPr>
     </w:tblStylePr>
   </w:style>
-  <w:style w:type="table" w:styleId="700">
+  <w:style w:type="table" w:styleId="717">
     <w:name w:val="Plain Table 4"/>
-    <w:basedOn w:val="670"/>
+    <w:basedOn w:val="687"/>
     <w:uiPriority w:val="99"/>
     <w:pPr>
       <w:spacing w:after="0" w:line="240" w:lineRule="auto"/>
@@ -4087,9 +3990,9 @@
       </w:rPr>
     </w:tblStylePr>
   </w:style>
-  <w:style w:type="table" w:styleId="701">
+  <w:style w:type="table" w:styleId="718">
     <w:name w:val="Plain Table 5"/>
-    <w:basedOn w:val="670"/>
+    <w:basedOn w:val="687"/>
     <w:uiPriority w:val="99"/>
     <w:pPr>
       <w:spacing w:after="0" w:line="240" w:lineRule="auto"/>
@@ -4174,9 +4077,9 @@
       </w:tcPr>
     </w:tblStylePr>
   </w:style>
-  <w:style w:type="table" w:styleId="702">
+  <w:style w:type="table" w:styleId="719">
     <w:name w:val="Grid Table 1 Light"/>
-    <w:basedOn w:val="670"/>
+    <w:basedOn w:val="687"/>
     <w:uiPriority w:val="99"/>
     <w:pPr>
       <w:spacing w:after="0" w:line="240" w:lineRule="auto"/>
@@ -4238,9 +4141,9 @@
       </w:rPr>
     </w:tblStylePr>
   </w:style>
-  <w:style w:type="table" w:styleId="703" w:customStyle="1">
+  <w:style w:type="table" w:styleId="720" w:customStyle="1">
     <w:name w:val="Grid Table 1 Light - Accent 1"/>
-    <w:basedOn w:val="670"/>
+    <w:basedOn w:val="687"/>
     <w:uiPriority w:val="99"/>
     <w:pPr>
       <w:spacing w:after="0" w:line="240" w:lineRule="auto"/>
@@ -4302,9 +4205,9 @@
       </w:rPr>
     </w:tblStylePr>
   </w:style>
-  <w:style w:type="table" w:styleId="704" w:customStyle="1">
+  <w:style w:type="table" w:styleId="721" w:customStyle="1">
     <w:name w:val="Grid Table 1 Light - Accent 2"/>
-    <w:basedOn w:val="670"/>
+    <w:basedOn w:val="687"/>
     <w:uiPriority w:val="99"/>
     <w:pPr>
       <w:spacing w:after="0" w:line="240" w:lineRule="auto"/>
@@ -4366,9 +4269,9 @@
       </w:rPr>
     </w:tblStylePr>
   </w:style>
-  <w:style w:type="table" w:styleId="705" w:customStyle="1">
+  <w:style w:type="table" w:styleId="722" w:customStyle="1">
     <w:name w:val="Grid Table 1 Light - Accent 3"/>
-    <w:basedOn w:val="670"/>
+    <w:basedOn w:val="687"/>
     <w:uiPriority w:val="99"/>
     <w:pPr>
       <w:spacing w:after="0" w:line="240" w:lineRule="auto"/>
@@ -4430,9 +4333,9 @@
       </w:rPr>
     </w:tblStylePr>
   </w:style>
-  <w:style w:type="table" w:styleId="706" w:customStyle="1">
+  <w:style w:type="table" w:styleId="723" w:customStyle="1">
     <w:name w:val="Grid Table 1 Light - Accent 4"/>
-    <w:basedOn w:val="670"/>
+    <w:basedOn w:val="687"/>
     <w:uiPriority w:val="99"/>
     <w:pPr>
       <w:spacing w:after="0" w:line="240" w:lineRule="auto"/>
@@ -4494,9 +4397,9 @@
       </w:rPr>
     </w:tblStylePr>
   </w:style>
-  <w:style w:type="table" w:styleId="707" w:customStyle="1">
+  <w:style w:type="table" w:styleId="724" w:customStyle="1">
     <w:name w:val="Grid Table 1 Light - Accent 5"/>
-    <w:basedOn w:val="670"/>
+    <w:basedOn w:val="687"/>
     <w:uiPriority w:val="99"/>
     <w:pPr>
       <w:spacing w:after="0" w:line="240" w:lineRule="auto"/>
@@ -4558,9 +4461,9 @@
       </w:rPr>
     </w:tblStylePr>
   </w:style>
-  <w:style w:type="table" w:styleId="708" w:customStyle="1">
+  <w:style w:type="table" w:styleId="725" w:customStyle="1">
     <w:name w:val="Grid Table 1 Light - Accent 6"/>
-    <w:basedOn w:val="670"/>
+    <w:basedOn w:val="687"/>
     <w:uiPriority w:val="99"/>
     <w:pPr>
       <w:spacing w:after="0" w:line="240" w:lineRule="auto"/>
@@ -4622,9 +4525,9 @@
       </w:rPr>
     </w:tblStylePr>
   </w:style>
-  <w:style w:type="table" w:styleId="709">
+  <w:style w:type="table" w:styleId="726">
     <w:name w:val="Grid Table 2"/>
-    <w:basedOn w:val="670"/>
+    <w:basedOn w:val="687"/>
     <w:uiPriority w:val="99"/>
     <w:pPr>
       <w:spacing w:after="0" w:line="240" w:lineRule="auto"/>
@@ -4701,9 +4604,9 @@
       </w:tcPr>
     </w:tblStylePr>
   </w:style>
-  <w:style w:type="table" w:styleId="710" w:customStyle="1">
+  <w:style w:type="table" w:styleId="727" w:customStyle="1">
     <w:name w:val="Grid Table 2 - Accent 1"/>
-    <w:basedOn w:val="670"/>
+    <w:basedOn w:val="687"/>
     <w:uiPriority w:val="99"/>
     <w:pPr>
       <w:spacing w:after="0" w:line="240" w:lineRule="auto"/>
@@ -4780,9 +4683,9 @@
       </w:tcPr>
     </w:tblStylePr>
   </w:style>
-  <w:style w:type="table" w:styleId="711" w:customStyle="1">
+  <w:style w:type="table" w:styleId="728" w:customStyle="1">
     <w:name w:val="Grid Table 2 - Accent 2"/>
-    <w:basedOn w:val="670"/>
+    <w:basedOn w:val="687"/>
     <w:uiPriority w:val="99"/>
     <w:pPr>
       <w:spacing w:after="0" w:line="240" w:lineRule="auto"/>
@@ -4859,9 +4762,9 @@
       </w:tcPr>
     </w:tblStylePr>
   </w:style>
-  <w:style w:type="table" w:styleId="712" w:customStyle="1">
+  <w:style w:type="table" w:styleId="729" w:customStyle="1">
     <w:name w:val="Grid Table 2 - Accent 3"/>
-    <w:basedOn w:val="670"/>
+    <w:basedOn w:val="687"/>
     <w:uiPriority w:val="99"/>
     <w:pPr>
       <w:spacing w:after="0" w:line="240" w:lineRule="auto"/>
@@ -4938,9 +4841,9 @@
       </w:tcPr>
     </w:tblStylePr>
   </w:style>
-  <w:style w:type="table" w:styleId="713" w:customStyle="1">
+  <w:style w:type="table" w:styleId="730" w:customStyle="1">
     <w:name w:val="Grid Table 2 - Accent 4"/>
-    <w:basedOn w:val="670"/>
+    <w:basedOn w:val="687"/>
     <w:uiPriority w:val="99"/>
     <w:pPr>
       <w:spacing w:after="0" w:line="240" w:lineRule="auto"/>
@@ -5017,9 +4920,9 @@
       </w:tcPr>
     </w:tblStylePr>
   </w:style>
-  <w:style w:type="table" w:styleId="714" w:customStyle="1">
+  <w:style w:type="table" w:styleId="731" w:customStyle="1">
     <w:name w:val="Grid Table 2 - Accent 5"/>
-    <w:basedOn w:val="670"/>
+    <w:basedOn w:val="687"/>
     <w:uiPriority w:val="99"/>
     <w:pPr>
       <w:spacing w:after="0" w:line="240" w:lineRule="auto"/>
@@ -5096,9 +4999,9 @@
       </w:tcPr>
     </w:tblStylePr>
   </w:style>
-  <w:style w:type="table" w:styleId="715" w:customStyle="1">
+  <w:style w:type="table" w:styleId="732" w:customStyle="1">
     <w:name w:val="Grid Table 2 - Accent 6"/>
-    <w:basedOn w:val="670"/>
+    <w:basedOn w:val="687"/>
     <w:uiPriority w:val="99"/>
     <w:pPr>
       <w:spacing w:after="0" w:line="240" w:lineRule="auto"/>
@@ -5175,9 +5078,9 @@
       </w:tcPr>
     </w:tblStylePr>
   </w:style>
-  <w:style w:type="table" w:styleId="716">
+  <w:style w:type="table" w:styleId="733">
     <w:name w:val="Grid Table 3"/>
-    <w:basedOn w:val="670"/>
+    <w:basedOn w:val="687"/>
     <w:uiPriority w:val="99"/>
     <w:pPr>
       <w:spacing w:after="0" w:line="240" w:lineRule="auto"/>
@@ -5275,9 +5178,9 @@
       </w:tcPr>
     </w:tblStylePr>
   </w:style>
-  <w:style w:type="table" w:styleId="717" w:customStyle="1">
+  <w:style w:type="table" w:styleId="734" w:customStyle="1">
     <w:name w:val="Grid Table 3 - Accent 1"/>
-    <w:basedOn w:val="670"/>
+    <w:basedOn w:val="687"/>
     <w:uiPriority w:val="99"/>
     <w:pPr>
       <w:spacing w:after="0" w:line="240" w:lineRule="auto"/>
@@ -5375,9 +5278,9 @@
       </w:tcPr>
     </w:tblStylePr>
   </w:style>
-  <w:style w:type="table" w:styleId="718" w:customStyle="1">
+  <w:style w:type="table" w:styleId="735" w:customStyle="1">
     <w:name w:val="Grid Table 3 - Accent 2"/>
-    <w:basedOn w:val="670"/>
+    <w:basedOn w:val="687"/>
     <w:uiPriority w:val="99"/>
     <w:pPr>
       <w:spacing w:after="0" w:line="240" w:lineRule="auto"/>
@@ -5475,9 +5378,9 @@
       </w:tcPr>
     </w:tblStylePr>
   </w:style>
-  <w:style w:type="table" w:styleId="719" w:customStyle="1">
+  <w:style w:type="table" w:styleId="736" w:customStyle="1">
     <w:name w:val="Grid Table 3 - Accent 3"/>
-    <w:basedOn w:val="670"/>
+    <w:basedOn w:val="687"/>
     <w:uiPriority w:val="99"/>
     <w:pPr>
       <w:spacing w:after="0" w:line="240" w:lineRule="auto"/>
@@ -5575,9 +5478,9 @@
       </w:tcPr>
     </w:tblStylePr>
   </w:style>
-  <w:style w:type="table" w:styleId="720" w:customStyle="1">
+  <w:style w:type="table" w:styleId="737" w:customStyle="1">
     <w:name w:val="Grid Table 3 - Accent 4"/>
-    <w:basedOn w:val="670"/>
+    <w:basedOn w:val="687"/>
     <w:uiPriority w:val="99"/>
     <w:pPr>
       <w:spacing w:after="0" w:line="240" w:lineRule="auto"/>
@@ -5675,9 +5578,9 @@
       </w:tcPr>
     </w:tblStylePr>
   </w:style>
-  <w:style w:type="table" w:styleId="721" w:customStyle="1">
+  <w:style w:type="table" w:styleId="738" w:customStyle="1">
     <w:name w:val="Grid Table 3 - Accent 5"/>
-    <w:basedOn w:val="670"/>
+    <w:basedOn w:val="687"/>
     <w:uiPriority w:val="99"/>
     <w:pPr>
       <w:spacing w:after="0" w:line="240" w:lineRule="auto"/>
@@ -5775,9 +5678,9 @@
       </w:tcPr>
     </w:tblStylePr>
   </w:style>
-  <w:style w:type="table" w:styleId="722" w:customStyle="1">
+  <w:style w:type="table" w:styleId="739" w:customStyle="1">
     <w:name w:val="Grid Table 3 - Accent 6"/>
-    <w:basedOn w:val="670"/>
+    <w:basedOn w:val="687"/>
     <w:uiPriority w:val="99"/>
     <w:pPr>
       <w:spacing w:after="0" w:line="240" w:lineRule="auto"/>
@@ -5875,9 +5778,9 @@
       </w:tcPr>
     </w:tblStylePr>
   </w:style>
-  <w:style w:type="table" w:styleId="723">
+  <w:style w:type="table" w:styleId="740">
     <w:name w:val="Grid Table 4"/>
-    <w:basedOn w:val="670"/>
+    <w:basedOn w:val="687"/>
     <w:uiPriority w:val="59"/>
     <w:pPr>
       <w:spacing w:after="0" w:line="240" w:lineRule="auto"/>
@@ -5955,9 +5858,9 @@
       </w:tcPr>
     </w:tblStylePr>
   </w:style>
-  <w:style w:type="table" w:styleId="724" w:customStyle="1">
+  <w:style w:type="table" w:styleId="741" w:customStyle="1">
     <w:name w:val="Grid Table 4 - Accent 1"/>
-    <w:basedOn w:val="670"/>
+    <w:basedOn w:val="687"/>
     <w:uiPriority w:val="59"/>
     <w:pPr>
       <w:spacing w:after="0" w:line="240" w:lineRule="auto"/>
@@ -6035,9 +5938,9 @@
       </w:tcPr>
     </w:tblStylePr>
   </w:style>
-  <w:style w:type="table" w:styleId="725" w:customStyle="1">
+  <w:style w:type="table" w:styleId="742" w:customStyle="1">
     <w:name w:val="Grid Table 4 - Accent 2"/>
-    <w:basedOn w:val="670"/>
+    <w:basedOn w:val="687"/>
     <w:uiPriority w:val="59"/>
     <w:pPr>
       <w:spacing w:after="0" w:line="240" w:lineRule="auto"/>
@@ -6115,9 +6018,9 @@
       </w:tcPr>
     </w:tblStylePr>
   </w:style>
-  <w:style w:type="table" w:styleId="726" w:customStyle="1">
+  <w:style w:type="table" w:styleId="743" w:customStyle="1">
     <w:name w:val="Grid Table 4 - Accent 3"/>
-    <w:basedOn w:val="670"/>
+    <w:basedOn w:val="687"/>
     <w:uiPriority w:val="59"/>
     <w:pPr>
       <w:spacing w:after="0" w:line="240" w:lineRule="auto"/>
@@ -6195,9 +6098,9 @@
       </w:tcPr>
     </w:tblStylePr>
   </w:style>
-  <w:style w:type="table" w:styleId="727" w:customStyle="1">
+  <w:style w:type="table" w:styleId="744" w:customStyle="1">
     <w:name w:val="Grid Table 4 - Accent 4"/>
-    <w:basedOn w:val="670"/>
+    <w:basedOn w:val="687"/>
     <w:uiPriority w:val="59"/>
     <w:pPr>
       <w:spacing w:after="0" w:line="240" w:lineRule="auto"/>
@@ -6275,9 +6178,9 @@
       </w:tcPr>
     </w:tblStylePr>
   </w:style>
-  <w:style w:type="table" w:styleId="728" w:customStyle="1">
+  <w:style w:type="table" w:styleId="745" w:customStyle="1">
     <w:name w:val="Grid Table 4 - Accent 5"/>
-    <w:basedOn w:val="670"/>
+    <w:basedOn w:val="687"/>
     <w:uiPriority w:val="59"/>
     <w:pPr>
       <w:spacing w:after="0" w:line="240" w:lineRule="auto"/>
@@ -6355,9 +6258,9 @@
       </w:tcPr>
     </w:tblStylePr>
   </w:style>
-  <w:style w:type="table" w:styleId="729" w:customStyle="1">
+  <w:style w:type="table" w:styleId="746" w:customStyle="1">
     <w:name w:val="Grid Table 4 - Accent 6"/>
-    <w:basedOn w:val="670"/>
+    <w:basedOn w:val="687"/>
     <w:uiPriority w:val="59"/>
     <w:pPr>
       <w:spacing w:after="0" w:line="240" w:lineRule="auto"/>
@@ -6435,9 +6338,9 @@
       </w:tcPr>
     </w:tblStylePr>
   </w:style>
-  <w:style w:type="table" w:styleId="730">
+  <w:style w:type="table" w:styleId="747">
     <w:name w:val="Grid Table 5 Dark"/>
-    <w:basedOn w:val="670"/>
+    <w:basedOn w:val="687"/>
     <w:uiPriority w:val="99"/>
     <w:pPr>
       <w:spacing w:after="0" w:line="240" w:lineRule="auto"/>
@@ -6513,9 +6416,9 @@
       </w:tcPr>
     </w:tblStylePr>
   </w:style>
-  <w:style w:type="table" w:styleId="731" w:customStyle="1">
+  <w:style w:type="table" w:styleId="748" w:customStyle="1">
     <w:name w:val="Grid Table 5 Dark- Accent 1"/>
-    <w:basedOn w:val="670"/>
+    <w:basedOn w:val="687"/>
     <w:uiPriority w:val="99"/>
     <w:pPr>
       <w:spacing w:after="0" w:line="240" w:lineRule="auto"/>
@@ -6591,9 +6494,9 @@
       </w:tcPr>
     </w:tblStylePr>
   </w:style>
-  <w:style w:type="table" w:styleId="732" w:customStyle="1">
+  <w:style w:type="table" w:styleId="749" w:customStyle="1">
     <w:name w:val="Grid Table 5 Dark - Accent 2"/>
-    <w:basedOn w:val="670"/>
+    <w:basedOn w:val="687"/>
     <w:uiPriority w:val="99"/>
     <w:pPr>
       <w:spacing w:after="0" w:line="240" w:lineRule="auto"/>
@@ -6669,9 +6572,9 @@
       </w:tcPr>
     </w:tblStylePr>
   </w:style>
-  <w:style w:type="table" w:styleId="733" w:customStyle="1">
+  <w:style w:type="table" w:styleId="750" w:customStyle="1">
     <w:name w:val="Grid Table 5 Dark - Accent 3"/>
-    <w:basedOn w:val="670"/>
+    <w:basedOn w:val="687"/>
     <w:uiPriority w:val="99"/>
     <w:pPr>
       <w:spacing w:after="0" w:line="240" w:lineRule="auto"/>
@@ -6747,9 +6650,9 @@
       </w:tcPr>
     </w:tblStylePr>
   </w:style>
-  <w:style w:type="table" w:styleId="734" w:customStyle="1">
+  <w:style w:type="table" w:styleId="751" w:customStyle="1">
     <w:name w:val="Grid Table 5 Dark- Accent 4"/>
-    <w:basedOn w:val="670"/>
+    <w:basedOn w:val="687"/>
     <w:uiPriority w:val="99"/>
     <w:pPr>
       <w:spacing w:after="0" w:line="240" w:lineRule="auto"/>
@@ -6825,9 +6728,9 @@
       </w:tcPr>
     </w:tblStylePr>
   </w:style>
-  <w:style w:type="table" w:styleId="735" w:customStyle="1">
+  <w:style w:type="table" w:styleId="752" w:customStyle="1">
     <w:name w:val="Grid Table 5 Dark - Accent 5"/>
-    <w:basedOn w:val="670"/>
+    <w:basedOn w:val="687"/>
     <w:uiPriority w:val="99"/>
     <w:pPr>
       <w:spacing w:after="0" w:line="240" w:lineRule="auto"/>
@@ -6903,9 +6806,9 @@
       </w:tcPr>
     </w:tblStylePr>
   </w:style>
-  <w:style w:type="table" w:styleId="736" w:customStyle="1">
+  <w:style w:type="table" w:styleId="753" w:customStyle="1">
     <w:name w:val="Grid Table 5 Dark - Accent 6"/>
-    <w:basedOn w:val="670"/>
+    <w:basedOn w:val="687"/>
     <w:uiPriority w:val="99"/>
     <w:pPr>
       <w:spacing w:after="0" w:line="240" w:lineRule="auto"/>
@@ -6981,9 +6884,9 @@
       </w:tcPr>
     </w:tblStylePr>
   </w:style>
-  <w:style w:type="table" w:styleId="737">
+  <w:style w:type="table" w:styleId="754">
     <w:name w:val="Grid Table 6 Colorful"/>
-    <w:basedOn w:val="670"/>
+    <w:basedOn w:val="687"/>
     <w:uiPriority w:val="99"/>
     <w:pPr>
       <w:spacing w:after="0" w:line="240" w:lineRule="auto"/>
@@ -7052,9 +6955,9 @@
       </w:rPr>
     </w:tblStylePr>
   </w:style>
-  <w:style w:type="table" w:styleId="738" w:customStyle="1">
+  <w:style w:type="table" w:styleId="755" w:customStyle="1">
     <w:name w:val="Grid Table 6 Colorful - Accent 1"/>
-    <w:basedOn w:val="670"/>
+    <w:basedOn w:val="687"/>
     <w:uiPriority w:val="99"/>
     <w:pPr>
       <w:spacing w:after="0" w:line="240" w:lineRule="auto"/>
@@ -7123,9 +7026,9 @@
       </w:rPr>
     </w:tblStylePr>
   </w:style>
-  <w:style w:type="table" w:styleId="739" w:customStyle="1">
+  <w:style w:type="table" w:styleId="756" w:customStyle="1">
     <w:name w:val="Grid Table 6 Colorful - Accent 2"/>
-    <w:basedOn w:val="670"/>
+    <w:basedOn w:val="687"/>
     <w:uiPriority w:val="99"/>
     <w:pPr>
       <w:spacing w:after="0" w:line="240" w:lineRule="auto"/>
@@ -7194,9 +7097,9 @@
       </w:rPr>
     </w:tblStylePr>
   </w:style>
-  <w:style w:type="table" w:styleId="740" w:customStyle="1">
+  <w:style w:type="table" w:styleId="757" w:customStyle="1">
     <w:name w:val="Grid Table 6 Colorful - Accent 3"/>
-    <w:basedOn w:val="670"/>
+    <w:basedOn w:val="687"/>
     <w:uiPriority w:val="99"/>
     <w:pPr>
       <w:spacing w:after="0" w:line="240" w:lineRule="auto"/>
@@ -7265,9 +7168,9 @@
       </w:rPr>
     </w:tblStylePr>
   </w:style>
-  <w:style w:type="table" w:styleId="741" w:customStyle="1">
+  <w:style w:type="table" w:styleId="758" w:customStyle="1">
     <w:name w:val="Grid Table 6 Colorful - Accent 4"/>
-    <w:basedOn w:val="670"/>
+    <w:basedOn w:val="687"/>
     <w:uiPriority w:val="99"/>
     <w:pPr>
       <w:spacing w:after="0" w:line="240" w:lineRule="auto"/>
@@ -7336,9 +7239,9 @@
       </w:rPr>
     </w:tblStylePr>
   </w:style>
-  <w:style w:type="table" w:styleId="742" w:customStyle="1">
+  <w:style w:type="table" w:styleId="759" w:customStyle="1">
     <w:name w:val="Grid Table 6 Colorful - Accent 5"/>
-    <w:basedOn w:val="670"/>
+    <w:basedOn w:val="687"/>
     <w:uiPriority w:val="99"/>
     <w:pPr>
       <w:spacing w:after="0" w:line="240" w:lineRule="auto"/>
@@ -7407,9 +7310,9 @@
       </w:rPr>
     </w:tblStylePr>
   </w:style>
-  <w:style w:type="table" w:styleId="743" w:customStyle="1">
+  <w:style w:type="table" w:styleId="760" w:customStyle="1">
     <w:name w:val="Grid Table 6 Colorful - Accent 6"/>
-    <w:basedOn w:val="670"/>
+    <w:basedOn w:val="687"/>
     <w:uiPriority w:val="99"/>
     <w:pPr>
       <w:spacing w:after="0" w:line="240" w:lineRule="auto"/>
@@ -7478,9 +7381,9 @@
       </w:rPr>
     </w:tblStylePr>
   </w:style>
-  <w:style w:type="table" w:styleId="744">
+  <w:style w:type="table" w:styleId="761">
     <w:name w:val="Grid Table 7 Colorful"/>
-    <w:basedOn w:val="670"/>
+    <w:basedOn w:val="687"/>
     <w:uiPriority w:val="99"/>
     <w:pPr>
       <w:spacing w:after="0" w:line="240" w:lineRule="auto"/>
@@ -7589,9 +7492,9 @@
       </w:tcPr>
     </w:tblStylePr>
   </w:style>
-  <w:style w:type="table" w:styleId="745" w:customStyle="1">
+  <w:style w:type="table" w:styleId="762" w:customStyle="1">
     <w:name w:val="Grid Table 7 Colorful - Accent 1"/>
-    <w:basedOn w:val="670"/>
+    <w:basedOn w:val="687"/>
     <w:uiPriority w:val="99"/>
     <w:pPr>
       <w:spacing w:after="0" w:line="240" w:lineRule="auto"/>
@@ -7700,9 +7603,9 @@
       </w:tcPr>
     </w:tblStylePr>
   </w:style>
-  <w:style w:type="table" w:styleId="746" w:customStyle="1">
+  <w:style w:type="table" w:styleId="763" w:customStyle="1">
     <w:name w:val="Grid Table 7 Colorful - Accent 2"/>
-    <w:basedOn w:val="670"/>
+    <w:basedOn w:val="687"/>
     <w:uiPriority w:val="99"/>
     <w:pPr>
       <w:spacing w:after="0" w:line="240" w:lineRule="auto"/>
@@ -7811,9 +7714,9 @@
       </w:tcPr>
     </w:tblStylePr>
   </w:style>
-  <w:style w:type="table" w:styleId="747" w:customStyle="1">
+  <w:style w:type="table" w:styleId="764" w:customStyle="1">
     <w:name w:val="Grid Table 7 Colorful - Accent 3"/>
-    <w:basedOn w:val="670"/>
+    <w:basedOn w:val="687"/>
     <w:uiPriority w:val="99"/>
     <w:pPr>
       <w:spacing w:after="0" w:line="240" w:lineRule="auto"/>
@@ -7922,9 +7825,9 @@
       </w:tcPr>
     </w:tblStylePr>
   </w:style>
-  <w:style w:type="table" w:styleId="748" w:customStyle="1">
+  <w:style w:type="table" w:styleId="765" w:customStyle="1">
     <w:name w:val="Grid Table 7 Colorful - Accent 4"/>
-    <w:basedOn w:val="670"/>
+    <w:basedOn w:val="687"/>
     <w:uiPriority w:val="99"/>
     <w:pPr>
       <w:spacing w:after="0" w:line="240" w:lineRule="auto"/>
@@ -8033,9 +7936,9 @@
       </w:tcPr>
     </w:tblStylePr>
   </w:style>
-  <w:style w:type="table" w:styleId="749" w:customStyle="1">
+  <w:style w:type="table" w:styleId="766" w:customStyle="1">
     <w:name w:val="Grid Table 7 Colorful - Accent 5"/>
-    <w:basedOn w:val="670"/>
+    <w:basedOn w:val="687"/>
     <w:uiPriority w:val="99"/>
     <w:pPr>
       <w:spacing w:after="0" w:line="240" w:lineRule="auto"/>
@@ -8144,9 +8047,9 @@
       </w:tcPr>
     </w:tblStylePr>
   </w:style>
-  <w:style w:type="table" w:styleId="750" w:customStyle="1">
+  <w:style w:type="table" w:styleId="767" w:customStyle="1">
     <w:name w:val="Grid Table 7 Colorful - Accent 6"/>
-    <w:basedOn w:val="670"/>
+    <w:basedOn w:val="687"/>
     <w:uiPriority w:val="99"/>
     <w:pPr>
       <w:spacing w:after="0" w:line="240" w:lineRule="auto"/>
@@ -8255,9 +8158,9 @@
       </w:tcPr>
     </w:tblStylePr>
   </w:style>
-  <w:style w:type="table" w:styleId="751">
+  <w:style w:type="table" w:styleId="768">
     <w:name w:val="List Table 1 Light"/>
-    <w:basedOn w:val="670"/>
+    <w:basedOn w:val="687"/>
     <w:uiPriority w:val="99"/>
     <w:pPr>
       <w:spacing w:after="0" w:line="240" w:lineRule="auto"/>
@@ -8317,9 +8220,9 @@
       </w:tcPr>
     </w:tblStylePr>
   </w:style>
-  <w:style w:type="table" w:styleId="752" w:customStyle="1">
+  <w:style w:type="table" w:styleId="769" w:customStyle="1">
     <w:name w:val="List Table 1 Light - Accent 1"/>
-    <w:basedOn w:val="670"/>
+    <w:basedOn w:val="687"/>
     <w:uiPriority w:val="99"/>
     <w:pPr>
       <w:spacing w:after="0" w:line="240" w:lineRule="auto"/>
@@ -8379,9 +8282,9 @@
       </w:tcPr>
     </w:tblStylePr>
   </w:style>
-  <w:style w:type="table" w:styleId="753" w:customStyle="1">
+  <w:style w:type="table" w:styleId="770" w:customStyle="1">
     <w:name w:val="List Table 1 Light - Accent 2"/>
-    <w:basedOn w:val="670"/>
+    <w:basedOn w:val="687"/>
     <w:uiPriority w:val="99"/>
     <w:pPr>
       <w:spacing w:after="0" w:line="240" w:lineRule="auto"/>
@@ -8441,9 +8344,9 @@
       </w:tcPr>
     </w:tblStylePr>
   </w:style>
-  <w:style w:type="table" w:styleId="754" w:customStyle="1">
+  <w:style w:type="table" w:styleId="771" w:customStyle="1">
     <w:name w:val="List Table 1 Light - Accent 3"/>
-    <w:basedOn w:val="670"/>
+    <w:basedOn w:val="687"/>
     <w:uiPriority w:val="99"/>
     <w:pPr>
       <w:spacing w:after="0" w:line="240" w:lineRule="auto"/>
@@ -8503,9 +8406,9 @@
       </w:tcPr>
     </w:tblStylePr>
   </w:style>
-  <w:style w:type="table" w:styleId="755" w:customStyle="1">
+  <w:style w:type="table" w:styleId="772" w:customStyle="1">
     <w:name w:val="List Table 1 Light - Accent 4"/>
-    <w:basedOn w:val="670"/>
+    <w:basedOn w:val="687"/>
     <w:uiPriority w:val="99"/>
     <w:pPr>
       <w:spacing w:after="0" w:line="240" w:lineRule="auto"/>
@@ -8565,9 +8468,9 @@
       </w:tcPr>
     </w:tblStylePr>
   </w:style>
-  <w:style w:type="table" w:styleId="756" w:customStyle="1">
+  <w:style w:type="table" w:styleId="773" w:customStyle="1">
     <w:name w:val="List Table 1 Light - Accent 5"/>
-    <w:basedOn w:val="670"/>
+    <w:basedOn w:val="687"/>
     <w:uiPriority w:val="99"/>
     <w:pPr>
       <w:spacing w:after="0" w:line="240" w:lineRule="auto"/>
@@ -8627,9 +8530,9 @@
       </w:tcPr>
     </w:tblStylePr>
   </w:style>
-  <w:style w:type="table" w:styleId="757" w:customStyle="1">
+  <w:style w:type="table" w:styleId="774" w:customStyle="1">
     <w:name w:val="List Table 1 Light - Accent 6"/>
-    <w:basedOn w:val="670"/>
+    <w:basedOn w:val="687"/>
     <w:uiPriority w:val="99"/>
     <w:pPr>
       <w:spacing w:after="0" w:line="240" w:lineRule="auto"/>
@@ -8689,9 +8592,9 @@
       </w:tcPr>
     </w:tblStylePr>
   </w:style>
-  <w:style w:type="table" w:styleId="758">
+  <w:style w:type="table" w:styleId="775">
     <w:name w:val="List Table 2"/>
-    <w:basedOn w:val="670"/>
+    <w:basedOn w:val="687"/>
     <w:uiPriority w:val="99"/>
     <w:pPr>
       <w:spacing w:after="0" w:line="240" w:lineRule="auto"/>
@@ -8774,9 +8677,9 @@
       </w:tcPr>
     </w:tblStylePr>
   </w:style>
-  <w:style w:type="table" w:styleId="759" w:customStyle="1">
+  <w:style w:type="table" w:styleId="776" w:customStyle="1">
     <w:name w:val="List Table 2 - Accent 1"/>
-    <w:basedOn w:val="670"/>
+    <w:basedOn w:val="687"/>
     <w:uiPriority w:val="99"/>
     <w:pPr>
       <w:spacing w:after="0" w:line="240" w:lineRule="auto"/>
@@ -8859,9 +8762,9 @@
       </w:tcPr>
     </w:tblStylePr>
   </w:style>
-  <w:style w:type="table" w:styleId="760" w:customStyle="1">
+  <w:style w:type="table" w:styleId="777" w:customStyle="1">
     <w:name w:val="List Table 2 - Accent 2"/>
-    <w:basedOn w:val="670"/>
+    <w:basedOn w:val="687"/>
     <w:uiPriority w:val="99"/>
     <w:pPr>
       <w:spacing w:after="0" w:line="240" w:lineRule="auto"/>
@@ -8944,9 +8847,9 @@
       </w:tcPr>
     </w:tblStylePr>
   </w:style>
-  <w:style w:type="table" w:styleId="761" w:customStyle="1">
+  <w:style w:type="table" w:styleId="778" w:customStyle="1">
     <w:name w:val="List Table 2 - Accent 3"/>
-    <w:basedOn w:val="670"/>
+    <w:basedOn w:val="687"/>
     <w:uiPriority w:val="99"/>
     <w:pPr>
       <w:spacing w:after="0" w:line="240" w:lineRule="auto"/>
@@ -9029,9 +8932,9 @@
       </w:tcPr>
     </w:tblStylePr>
   </w:style>
-  <w:style w:type="table" w:styleId="762" w:customStyle="1">
+  <w:style w:type="table" w:styleId="779" w:customStyle="1">
     <w:name w:val="List Table 2 - Accent 4"/>
-    <w:basedOn w:val="670"/>
+    <w:basedOn w:val="687"/>
     <w:uiPriority w:val="99"/>
     <w:pPr>
       <w:spacing w:after="0" w:line="240" w:lineRule="auto"/>
@@ -9114,9 +9017,9 @@
       </w:tcPr>
     </w:tblStylePr>
   </w:style>
-  <w:style w:type="table" w:styleId="763" w:customStyle="1">
+  <w:style w:type="table" w:styleId="780" w:customStyle="1">
     <w:name w:val="List Table 2 - Accent 5"/>
-    <w:basedOn w:val="670"/>
+    <w:basedOn w:val="687"/>
     <w:uiPriority w:val="99"/>
     <w:pPr>
       <w:spacing w:after="0" w:line="240" w:lineRule="auto"/>
@@ -9199,9 +9102,9 @@
       </w:tcPr>
     </w:tblStylePr>
   </w:style>
-  <w:style w:type="table" w:styleId="764" w:customStyle="1">
+  <w:style w:type="table" w:styleId="781" w:customStyle="1">
     <w:name w:val="List Table 2 - Accent 6"/>
-    <w:basedOn w:val="670"/>
+    <w:basedOn w:val="687"/>
     <w:uiPriority w:val="99"/>
     <w:pPr>
       <w:spacing w:after="0" w:line="240" w:lineRule="auto"/>
@@ -9284,9 +9187,9 @@
       </w:tcPr>
     </w:tblStylePr>
   </w:style>
-  <w:style w:type="table" w:styleId="765">
+  <w:style w:type="table" w:styleId="782">
     <w:name w:val="List Table 3"/>
-    <w:basedOn w:val="670"/>
+    <w:basedOn w:val="687"/>
     <w:uiPriority w:val="99"/>
     <w:pPr>
       <w:spacing w:after="0" w:line="240" w:lineRule="auto"/>
@@ -9357,9 +9260,9 @@
       </w:rPr>
     </w:tblStylePr>
   </w:style>
-  <w:style w:type="table" w:styleId="766" w:customStyle="1">
+  <w:style w:type="table" w:styleId="783" w:customStyle="1">
     <w:name w:val="List Table 3 - Accent 1"/>
-    <w:basedOn w:val="670"/>
+    <w:basedOn w:val="687"/>
     <w:uiPriority w:val="99"/>
     <w:pPr>
       <w:spacing w:after="0" w:line="240" w:lineRule="auto"/>
@@ -9430,9 +9333,9 @@
       </w:rPr>
     </w:tblStylePr>
   </w:style>
-  <w:style w:type="table" w:styleId="767" w:customStyle="1">
+  <w:style w:type="table" w:styleId="784" w:customStyle="1">
     <w:name w:val="List Table 3 - Accent 2"/>
-    <w:basedOn w:val="670"/>
+    <w:basedOn w:val="687"/>
     <w:uiPriority w:val="99"/>
     <w:pPr>
       <w:spacing w:after="0" w:line="240" w:lineRule="auto"/>
@@ -9503,9 +9406,9 @@
       </w:rPr>
     </w:tblStylePr>
   </w:style>
-  <w:style w:type="table" w:styleId="768" w:customStyle="1">
+  <w:style w:type="table" w:styleId="785" w:customStyle="1">
     <w:name w:val="List Table 3 - Accent 3"/>
-    <w:basedOn w:val="670"/>
+    <w:basedOn w:val="687"/>
     <w:uiPriority w:val="99"/>
     <w:pPr>
       <w:spacing w:after="0" w:line="240" w:lineRule="auto"/>
@@ -9576,9 +9479,9 @@
       </w:rPr>
     </w:tblStylePr>
   </w:style>
-  <w:style w:type="table" w:styleId="769" w:customStyle="1">
+  <w:style w:type="table" w:styleId="786" w:customStyle="1">
     <w:name w:val="List Table 3 - Accent 4"/>
-    <w:basedOn w:val="670"/>
+    <w:basedOn w:val="687"/>
     <w:uiPriority w:val="99"/>
     <w:pPr>
       <w:spacing w:after="0" w:line="240" w:lineRule="auto"/>
@@ -9649,9 +9552,9 @@
       </w:rPr>
     </w:tblStylePr>
   </w:style>
-  <w:style w:type="table" w:styleId="770" w:customStyle="1">
+  <w:style w:type="table" w:styleId="787" w:customStyle="1">
     <w:name w:val="List Table 3 - Accent 5"/>
-    <w:basedOn w:val="670"/>
+    <w:basedOn w:val="687"/>
     <w:uiPriority w:val="99"/>
     <w:pPr>
       <w:spacing w:after="0" w:line="240" w:lineRule="auto"/>
@@ -9722,9 +9625,9 @@
       </w:rPr>
     </w:tblStylePr>
   </w:style>
-  <w:style w:type="table" w:styleId="771" w:customStyle="1">
+  <w:style w:type="table" w:styleId="788" w:customStyle="1">
     <w:name w:val="List Table 3 - Accent 6"/>
-    <w:basedOn w:val="670"/>
+    <w:basedOn w:val="687"/>
     <w:uiPriority w:val="99"/>
     <w:pPr>
       <w:spacing w:after="0" w:line="240" w:lineRule="auto"/>
@@ -9795,9 +9698,9 @@
       </w:rPr>
     </w:tblStylePr>
   </w:style>
-  <w:style w:type="table" w:styleId="772">
+  <w:style w:type="table" w:styleId="789">
     <w:name w:val="List Table 4"/>
-    <w:basedOn w:val="670"/>
+    <w:basedOn w:val="687"/>
     <w:uiPriority w:val="99"/>
     <w:pPr>
       <w:spacing w:after="0" w:line="240" w:lineRule="auto"/>
@@ -9863,9 +9766,9 @@
       </w:rPr>
     </w:tblStylePr>
   </w:style>
-  <w:style w:type="table" w:styleId="773" w:customStyle="1">
+  <w:style w:type="table" w:styleId="790" w:customStyle="1">
     <w:name w:val="List Table 4 - Accent 1"/>
-    <w:basedOn w:val="670"/>
+    <w:basedOn w:val="687"/>
     <w:uiPriority w:val="99"/>
     <w:pPr>
       <w:spacing w:after="0" w:line="240" w:lineRule="auto"/>
@@ -9931,9 +9834,9 @@
       </w:rPr>
     </w:tblStylePr>
   </w:style>
-  <w:style w:type="table" w:styleId="774" w:customStyle="1">
+  <w:style w:type="table" w:styleId="791" w:customStyle="1">
     <w:name w:val="List Table 4 - Accent 2"/>
-    <w:basedOn w:val="670"/>
+    <w:basedOn w:val="687"/>
     <w:uiPriority w:val="99"/>
     <w:pPr>
       <w:spacing w:after="0" w:line="240" w:lineRule="auto"/>
@@ -9999,9 +9902,9 @@
       </w:rPr>
     </w:tblStylePr>
   </w:style>
-  <w:style w:type="table" w:styleId="775" w:customStyle="1">
+  <w:style w:type="table" w:styleId="792" w:customStyle="1">
     <w:name w:val="List Table 4 - Accent 3"/>
-    <w:basedOn w:val="670"/>
+    <w:basedOn w:val="687"/>
     <w:uiPriority w:val="99"/>
     <w:pPr>
       <w:spacing w:after="0" w:line="240" w:lineRule="auto"/>
@@ -10067,9 +9970,9 @@
       </w:rPr>
     </w:tblStylePr>
   </w:style>
-  <w:style w:type="table" w:styleId="776" w:customStyle="1">
+  <w:style w:type="table" w:styleId="793" w:customStyle="1">
     <w:name w:val="List Table 4 - Accent 4"/>
-    <w:basedOn w:val="670"/>
+    <w:basedOn w:val="687"/>
     <w:uiPriority w:val="99"/>
     <w:pPr>
       <w:spacing w:after="0" w:line="240" w:lineRule="auto"/>
@@ -10135,9 +10038,9 @@
       </w:rPr>
     </w:tblStylePr>
   </w:style>
-  <w:style w:type="table" w:styleId="777" w:customStyle="1">
+  <w:style w:type="table" w:styleId="794" w:customStyle="1">
     <w:name w:val="List Table 4 - Accent 5"/>
-    <w:basedOn w:val="670"/>
+    <w:basedOn w:val="687"/>
     <w:uiPriority w:val="99"/>
     <w:pPr>
       <w:spacing w:after="0" w:line="240" w:lineRule="auto"/>
@@ -10203,9 +10106,9 @@
       </w:rPr>
     </w:tblStylePr>
   </w:style>
-  <w:style w:type="table" w:styleId="778" w:customStyle="1">
+  <w:style w:type="table" w:styleId="795" w:customStyle="1">
     <w:name w:val="List Table 4 - Accent 6"/>
-    <w:basedOn w:val="670"/>
+    <w:basedOn w:val="687"/>
     <w:uiPriority w:val="99"/>
     <w:pPr>
       <w:spacing w:after="0" w:line="240" w:lineRule="auto"/>
@@ -10271,9 +10174,9 @@
       </w:rPr>
     </w:tblStylePr>
   </w:style>
-  <w:style w:type="table" w:styleId="779">
+  <w:style w:type="table" w:styleId="796">
     <w:name w:val="List Table 5 Dark"/>
-    <w:basedOn w:val="670"/>
+    <w:basedOn w:val="687"/>
     <w:uiPriority w:val="99"/>
     <w:pPr>
       <w:spacing w:after="0" w:line="240" w:lineRule="auto"/>
@@ -10370,9 +10273,9 @@
       </w:rPr>
     </w:tblStylePr>
   </w:style>
-  <w:style w:type="table" w:styleId="780" w:customStyle="1">
+  <w:style w:type="table" w:styleId="797" w:customStyle="1">
     <w:name w:val="List Table 5 Dark - Accent 1"/>
-    <w:basedOn w:val="670"/>
+    <w:basedOn w:val="687"/>
     <w:uiPriority w:val="99"/>
     <w:pPr>
       <w:spacing w:after="0" w:line="240" w:lineRule="auto"/>
@@ -10469,9 +10372,9 @@
       </w:rPr>
     </w:tblStylePr>
   </w:style>
-  <w:style w:type="table" w:styleId="781" w:customStyle="1">
+  <w:style w:type="table" w:styleId="798" w:customStyle="1">
     <w:name w:val="List Table 5 Dark - Accent 2"/>
-    <w:basedOn w:val="670"/>
+    <w:basedOn w:val="687"/>
     <w:uiPriority w:val="99"/>
     <w:pPr>
       <w:spacing w:after="0" w:line="240" w:lineRule="auto"/>
@@ -10568,9 +10471,9 @@
       </w:rPr>
     </w:tblStylePr>
   </w:style>
-  <w:style w:type="table" w:styleId="782" w:customStyle="1">
+  <w:style w:type="table" w:styleId="799" w:customStyle="1">
     <w:name w:val="List Table 5 Dark - Accent 3"/>
-    <w:basedOn w:val="670"/>
+    <w:basedOn w:val="687"/>
     <w:uiPriority w:val="99"/>
     <w:pPr>
       <w:spacing w:after="0" w:line="240" w:lineRule="auto"/>
@@ -10667,9 +10570,9 @@
       </w:rPr>
     </w:tblStylePr>
   </w:style>
-  <w:style w:type="table" w:styleId="783" w:customStyle="1">
+  <w:style w:type="table" w:styleId="800" w:customStyle="1">
     <w:name w:val="List Table 5 Dark - Accent 4"/>
-    <w:basedOn w:val="670"/>
+    <w:basedOn w:val="687"/>
     <w:uiPriority w:val="99"/>
     <w:pPr>
       <w:spacing w:after="0" w:line="240" w:lineRule="auto"/>
@@ -10766,9 +10669,9 @@
       </w:rPr>
     </w:tblStylePr>
   </w:style>
-  <w:style w:type="table" w:styleId="784" w:customStyle="1">
+  <w:style w:type="table" w:styleId="801" w:customStyle="1">
     <w:name w:val="List Table 5 Dark - Accent 5"/>
-    <w:basedOn w:val="670"/>
+    <w:basedOn w:val="687"/>
     <w:uiPriority w:val="99"/>
     <w:pPr>
       <w:spacing w:after="0" w:line="240" w:lineRule="auto"/>
@@ -10865,9 +10768,9 @@
       </w:rPr>
     </w:tblStylePr>
   </w:style>
-  <w:style w:type="table" w:styleId="785" w:customStyle="1">
+  <w:style w:type="table" w:styleId="802" w:customStyle="1">
     <w:name w:val="List Table 5 Dark - Accent 6"/>
-    <w:basedOn w:val="670"/>
+    <w:basedOn w:val="687"/>
     <w:uiPriority w:val="99"/>
     <w:pPr>
       <w:spacing w:after="0" w:line="240" w:lineRule="auto"/>
@@ -10964,9 +10867,9 @@
       </w:rPr>
     </w:tblStylePr>
   </w:style>
-  <w:style w:type="table" w:styleId="786">
+  <w:style w:type="table" w:styleId="803">
     <w:name w:val="List Table 6 Colorful"/>
-    <w:basedOn w:val="670"/>
+    <w:basedOn w:val="687"/>
     <w:uiPriority w:val="99"/>
     <w:pPr>
       <w:spacing w:after="0" w:line="240" w:lineRule="auto"/>
@@ -11036,9 +10939,9 @@
       </w:tcPr>
     </w:tblStylePr>
   </w:style>
-  <w:style w:type="table" w:styleId="787" w:customStyle="1">
+  <w:style w:type="table" w:styleId="804" w:customStyle="1">
     <w:name w:val="List Table 6 Colorful - Accent 1"/>
-    <w:basedOn w:val="670"/>
+    <w:basedOn w:val="687"/>
     <w:uiPriority w:val="99"/>
     <w:pPr>
       <w:spacing w:after="0" w:line="240" w:lineRule="auto"/>
@@ -11108,9 +11011,9 @@
       </w:tcPr>
     </w:tblStylePr>
   </w:style>
-  <w:style w:type="table" w:styleId="788" w:customStyle="1">
+  <w:style w:type="table" w:styleId="805" w:customStyle="1">
     <w:name w:val="List Table 6 Colorful - Accent 2"/>
-    <w:basedOn w:val="670"/>
+    <w:basedOn w:val="687"/>
     <w:uiPriority w:val="99"/>
     <w:pPr>
       <w:spacing w:after="0" w:line="240" w:lineRule="auto"/>
@@ -11180,9 +11083,9 @@
       </w:tcPr>
     </w:tblStylePr>
   </w:style>
-  <w:style w:type="table" w:styleId="789" w:customStyle="1">
+  <w:style w:type="table" w:styleId="806" w:customStyle="1">
     <w:name w:val="List Table 6 Colorful - Accent 3"/>
-    <w:basedOn w:val="670"/>
+    <w:basedOn w:val="687"/>
     <w:uiPriority w:val="99"/>
     <w:pPr>
       <w:spacing w:after="0" w:line="240" w:lineRule="auto"/>
@@ -11252,9 +11155,9 @@
       </w:tcPr>
     </w:tblStylePr>
   </w:style>
-  <w:style w:type="table" w:styleId="790" w:customStyle="1">
+  <w:style w:type="table" w:styleId="807" w:customStyle="1">
     <w:name w:val="List Table 6 Colorful - Accent 4"/>
-    <w:basedOn w:val="670"/>
+    <w:basedOn w:val="687"/>
     <w:uiPriority w:val="99"/>
     <w:pPr>
       <w:spacing w:after="0" w:line="240" w:lineRule="auto"/>
@@ -11324,9 +11227,9 @@
       </w:tcPr>
     </w:tblStylePr>
   </w:style>
-  <w:style w:type="table" w:styleId="791" w:customStyle="1">
+  <w:style w:type="table" w:styleId="808" w:customStyle="1">
     <w:name w:val="List Table 6 Colorful - Accent 5"/>
-    <w:basedOn w:val="670"/>
+    <w:basedOn w:val="687"/>
     <w:uiPriority w:val="99"/>
     <w:pPr>
       <w:spacing w:after="0" w:line="240" w:lineRule="auto"/>
@@ -11396,9 +11299,9 @@
       </w:tcPr>
     </w:tblStylePr>
   </w:style>
-  <w:style w:type="table" w:styleId="792" w:customStyle="1">
+  <w:style w:type="table" w:styleId="809" w:customStyle="1">
     <w:name w:val="List Table 6 Colorful - Accent 6"/>
-    <w:basedOn w:val="670"/>
+    <w:basedOn w:val="687"/>
     <w:uiPriority w:val="99"/>
     <w:pPr>
       <w:spacing w:after="0" w:line="240" w:lineRule="auto"/>
@@ -11468,9 +11371,9 @@
       </w:tcPr>
     </w:tblStylePr>
   </w:style>
-  <w:style w:type="table" w:styleId="793">
+  <w:style w:type="table" w:styleId="810">
     <w:name w:val="List Table 7 Colorful"/>
-    <w:basedOn w:val="670"/>
+    <w:basedOn w:val="687"/>
     <w:uiPriority w:val="99"/>
     <w:pPr>
       <w:spacing w:after="0" w:line="240" w:lineRule="auto"/>
@@ -11576,9 +11479,9 @@
       </w:tcPr>
     </w:tblStylePr>
   </w:style>
-  <w:style w:type="table" w:styleId="794" w:customStyle="1">
+  <w:style w:type="table" w:styleId="811" w:customStyle="1">
     <w:name w:val="List Table 7 Colorful - Accent 1"/>
-    <w:basedOn w:val="670"/>
+    <w:basedOn w:val="687"/>
     <w:uiPriority w:val="99"/>
     <w:pPr>
       <w:spacing w:after="0" w:line="240" w:lineRule="auto"/>
@@ -11684,9 +11587,9 @@
       </w:tcPr>
     </w:tblStylePr>
   </w:style>
-  <w:style w:type="table" w:styleId="795" w:customStyle="1">
+  <w:style w:type="table" w:styleId="812" w:customStyle="1">
     <w:name w:val="List Table 7 Colorful - Accent 2"/>
-    <w:basedOn w:val="670"/>
+    <w:basedOn w:val="687"/>
     <w:uiPriority w:val="99"/>
     <w:pPr>
       <w:spacing w:after="0" w:line="240" w:lineRule="auto"/>
@@ -11792,9 +11695,9 @@
       </w:tcPr>
     </w:tblStylePr>
   </w:style>
-  <w:style w:type="table" w:styleId="796" w:customStyle="1">
+  <w:style w:type="table" w:styleId="813" w:customStyle="1">
     <w:name w:val="List Table 7 Colorful - Accent 3"/>
-    <w:basedOn w:val="670"/>
+    <w:basedOn w:val="687"/>
     <w:uiPriority w:val="99"/>
     <w:pPr>
       <w:spacing w:after="0" w:line="240" w:lineRule="auto"/>
@@ -11900,9 +11803,9 @@
       </w:tcPr>
     </w:tblStylePr>
   </w:style>
-  <w:style w:type="table" w:styleId="797" w:customStyle="1">
+  <w:style w:type="table" w:styleId="814" w:customStyle="1">
     <w:name w:val="List Table 7 Colorful - Accent 4"/>
-    <w:basedOn w:val="670"/>
+    <w:basedOn w:val="687"/>
     <w:uiPriority w:val="99"/>
     <w:pPr>
       <w:spacing w:after="0" w:line="240" w:lineRule="auto"/>
@@ -12008,9 +11911,9 @@
       </w:tcPr>
     </w:tblStylePr>
   </w:style>
-  <w:style w:type="table" w:styleId="798" w:customStyle="1">
+  <w:style w:type="table" w:styleId="815" w:customStyle="1">
     <w:name w:val="List Table 7 Colorful - Accent 5"/>
-    <w:basedOn w:val="670"/>
+    <w:basedOn w:val="687"/>
     <w:uiPriority w:val="99"/>
     <w:pPr>
       <w:spacing w:after="0" w:line="240" w:lineRule="auto"/>
@@ -12116,9 +12019,9 @@
       </w:tcPr>
     </w:tblStylePr>
   </w:style>
-  <w:style w:type="table" w:styleId="799" w:customStyle="1">
+  <w:style w:type="table" w:styleId="816" w:customStyle="1">
     <w:name w:val="List Table 7 Colorful - Accent 6"/>
-    <w:basedOn w:val="670"/>
+    <w:basedOn w:val="687"/>
     <w:uiPriority w:val="99"/>
     <w:pPr>
       <w:spacing w:after="0" w:line="240" w:lineRule="auto"/>
@@ -12224,9 +12127,9 @@
       </w:tcPr>
     </w:tblStylePr>
   </w:style>
-  <w:style w:type="table" w:styleId="800" w:customStyle="1">
+  <w:style w:type="table" w:styleId="817" w:customStyle="1">
     <w:name w:val="Lined - Accent"/>
-    <w:basedOn w:val="670"/>
+    <w:basedOn w:val="687"/>
     <w:uiPriority w:val="99"/>
     <w:pPr>
       <w:spacing w:after="0" w:line="240" w:lineRule="auto"/>
@@ -12316,9 +12219,9 @@
       </w:tcPr>
     </w:tblStylePr>
   </w:style>
-  <w:style w:type="table" w:styleId="801" w:customStyle="1">
+  <w:style w:type="table" w:styleId="818" w:customStyle="1">
     <w:name w:val="Lined - Accent 1"/>
-    <w:basedOn w:val="670"/>
+    <w:basedOn w:val="687"/>
     <w:uiPriority w:val="99"/>
     <w:pPr>
       <w:spacing w:after="0" w:line="240" w:lineRule="auto"/>
@@ -12408,9 +12311,9 @@
       </w:tcPr>
     </w:tblStylePr>
   </w:style>
-  <w:style w:type="table" w:styleId="802" w:customStyle="1">
+  <w:style w:type="table" w:styleId="819" w:customStyle="1">
     <w:name w:val="Lined - Accent 2"/>
-    <w:basedOn w:val="670"/>
+    <w:basedOn w:val="687"/>
     <w:uiPriority w:val="99"/>
     <w:pPr>
       <w:spacing w:after="0" w:line="240" w:lineRule="auto"/>
@@ -12500,9 +12403,9 @@
       </w:tcPr>
     </w:tblStylePr>
   </w:style>
-  <w:style w:type="table" w:styleId="803" w:customStyle="1">
+  <w:style w:type="table" w:styleId="820" w:customStyle="1">
     <w:name w:val="Lined - Accent 3"/>
-    <w:basedOn w:val="670"/>
+    <w:basedOn w:val="687"/>
     <w:uiPriority w:val="99"/>
     <w:pPr>
       <w:spacing w:after="0" w:line="240" w:lineRule="auto"/>
@@ -12592,9 +12495,9 @@
       </w:tcPr>
     </w:tblStylePr>
   </w:style>
-  <w:style w:type="table" w:styleId="804" w:customStyle="1">
+  <w:style w:type="table" w:styleId="821" w:customStyle="1">
     <w:name w:val="Lined - Accent 4"/>
-    <w:basedOn w:val="670"/>
+    <w:basedOn w:val="687"/>
     <w:uiPriority w:val="99"/>
     <w:pPr>
       <w:spacing w:after="0" w:line="240" w:lineRule="auto"/>
@@ -12684,9 +12587,9 @@
       </w:tcPr>
     </w:tblStylePr>
   </w:style>
-  <w:style w:type="table" w:styleId="805" w:customStyle="1">
+  <w:style w:type="table" w:styleId="822" w:customStyle="1">
     <w:name w:val="Lined - Accent 5"/>
-    <w:basedOn w:val="670"/>
+    <w:basedOn w:val="687"/>
     <w:uiPriority w:val="99"/>
     <w:pPr>
       <w:spacing w:after="0" w:line="240" w:lineRule="auto"/>
@@ -12776,9 +12679,9 @@
       </w:tcPr>
     </w:tblStylePr>
   </w:style>
-  <w:style w:type="table" w:styleId="806" w:customStyle="1">
+  <w:style w:type="table" w:styleId="823" w:customStyle="1">
     <w:name w:val="Lined - Accent 6"/>
-    <w:basedOn w:val="670"/>
+    <w:basedOn w:val="687"/>
     <w:uiPriority w:val="99"/>
     <w:pPr>
       <w:spacing w:after="0" w:line="240" w:lineRule="auto"/>
@@ -12868,9 +12771,9 @@
       </w:tcPr>
     </w:tblStylePr>
   </w:style>
-  <w:style w:type="table" w:styleId="807" w:customStyle="1">
+  <w:style w:type="table" w:styleId="824" w:customStyle="1">
     <w:name w:val="Bordered &amp; Lined - Accent"/>
-    <w:basedOn w:val="670"/>
+    <w:basedOn w:val="687"/>
     <w:uiPriority w:val="99"/>
     <w:pPr>
       <w:spacing w:after="0" w:line="240" w:lineRule="auto"/>
@@ -12968,9 +12871,9 @@
       </w:tcPr>
     </w:tblStylePr>
   </w:style>
-  <w:style w:type="table" w:styleId="808" w:customStyle="1">
+  <w:style w:type="table" w:styleId="825" w:customStyle="1">
     <w:name w:val="Bordered &amp; Lined - Accent 1"/>
-    <w:basedOn w:val="670"/>
+    <w:basedOn w:val="687"/>
     <w:uiPriority w:val="99"/>
     <w:pPr>
       <w:spacing w:after="0" w:line="240" w:lineRule="auto"/>
@@ -13068,9 +12971,9 @@
       </w:tcPr>
     </w:tblStylePr>
   </w:style>
-  <w:style w:type="table" w:styleId="809" w:customStyle="1">
+  <w:style w:type="table" w:styleId="826" w:customStyle="1">
     <w:name w:val="Bordered &amp; Lined - Accent 2"/>
-    <w:basedOn w:val="670"/>
+    <w:basedOn w:val="687"/>
     <w:uiPriority w:val="99"/>
     <w:pPr>
       <w:spacing w:after="0" w:line="240" w:lineRule="auto"/>
@@ -13168,9 +13071,9 @@
       </w:tcPr>
     </w:tblStylePr>
   </w:style>
-  <w:style w:type="table" w:styleId="810" w:customStyle="1">
+  <w:style w:type="table" w:styleId="827" w:customStyle="1">
     <w:name w:val="Bordered &amp; Lined - Accent 3"/>
-    <w:basedOn w:val="670"/>
+    <w:basedOn w:val="687"/>
     <w:uiPriority w:val="99"/>
     <w:pPr>
       <w:spacing w:after="0" w:line="240" w:lineRule="auto"/>
@@ -13268,9 +13171,9 @@
       </w:tcPr>
     </w:tblStylePr>
   </w:style>
-  <w:style w:type="table" w:styleId="811" w:customStyle="1">
+  <w:style w:type="table" w:styleId="828" w:customStyle="1">
     <w:name w:val="Bordered &amp; Lined - Accent 4"/>
-    <w:basedOn w:val="670"/>
+    <w:basedOn w:val="687"/>
     <w:uiPriority w:val="99"/>
     <w:pPr>
       <w:spacing w:after="0" w:line="240" w:lineRule="auto"/>
@@ -13368,9 +13271,9 @@
       </w:tcPr>
     </w:tblStylePr>
   </w:style>
-  <w:style w:type="table" w:styleId="812" w:customStyle="1">
+  <w:style w:type="table" w:styleId="829" w:customStyle="1">
     <w:name w:val="Bordered &amp; Lined - Accent 5"/>
-    <w:basedOn w:val="670"/>
+    <w:basedOn w:val="687"/>
     <w:uiPriority w:val="99"/>
     <w:pPr>
       <w:spacing w:after="0" w:line="240" w:lineRule="auto"/>
@@ -13468,9 +13371,9 @@
       </w:tcPr>
     </w:tblStylePr>
   </w:style>
-  <w:style w:type="table" w:styleId="813" w:customStyle="1">
+  <w:style w:type="table" w:styleId="830" w:customStyle="1">
     <w:name w:val="Bordered &amp; Lined - Accent 6"/>
-    <w:basedOn w:val="670"/>
+    <w:basedOn w:val="687"/>
     <w:uiPriority w:val="99"/>
     <w:pPr>
       <w:spacing w:after="0" w:line="240" w:lineRule="auto"/>
@@ -13568,9 +13471,9 @@
       </w:tcPr>
     </w:tblStylePr>
   </w:style>
-  <w:style w:type="table" w:styleId="814" w:customStyle="1">
+  <w:style w:type="table" w:styleId="831" w:customStyle="1">
     <w:name w:val="Bordered"/>
-    <w:basedOn w:val="670"/>
+    <w:basedOn w:val="687"/>
     <w:uiPriority w:val="99"/>
     <w:pPr>
       <w:spacing w:after="0" w:line="240" w:lineRule="auto"/>
@@ -13646,9 +13549,9 @@
       </w:tcPr>
     </w:tblStylePr>
   </w:style>
-  <w:style w:type="table" w:styleId="815" w:customStyle="1">
+  <w:style w:type="table" w:styleId="832" w:customStyle="1">
     <w:name w:val="Bordered - Accent 1"/>
-    <w:basedOn w:val="670"/>
+    <w:basedOn w:val="687"/>
     <w:uiPriority w:val="99"/>
     <w:pPr>
       <w:spacing w:after="0" w:line="240" w:lineRule="auto"/>
@@ -13724,9 +13627,9 @@
       </w:tcPr>
     </w:tblStylePr>
   </w:style>
-  <w:style w:type="table" w:styleId="816" w:customStyle="1">
+  <w:style w:type="table" w:styleId="833" w:customStyle="1">
     <w:name w:val="Bordered - Accent 2"/>
-    <w:basedOn w:val="670"/>
+    <w:basedOn w:val="687"/>
     <w:uiPriority w:val="99"/>
     <w:pPr>
       <w:spacing w:after="0" w:line="240" w:lineRule="auto"/>
@@ -13802,9 +13705,9 @@
       </w:tcPr>
     </w:tblStylePr>
   </w:style>
-  <w:style w:type="table" w:styleId="817" w:customStyle="1">
+  <w:style w:type="table" w:styleId="834" w:customStyle="1">
     <w:name w:val="Bordered - Accent 3"/>
-    <w:basedOn w:val="670"/>
+    <w:basedOn w:val="687"/>
     <w:uiPriority w:val="99"/>
     <w:pPr>
       <w:spacing w:after="0" w:line="240" w:lineRule="auto"/>
@@ -13880,9 +13783,9 @@
       </w:tcPr>
     </w:tblStylePr>
   </w:style>
-  <w:style w:type="table" w:styleId="818" w:customStyle="1">
+  <w:style w:type="table" w:styleId="835" w:customStyle="1">
     <w:name w:val="Bordered - Accent 4"/>
-    <w:basedOn w:val="670"/>
+    <w:basedOn w:val="687"/>
     <w:uiPriority w:val="99"/>
     <w:pPr>
       <w:spacing w:after="0" w:line="240" w:lineRule="auto"/>
@@ -13958,9 +13861,9 @@
       </w:tcPr>
     </w:tblStylePr>
   </w:style>
-  <w:style w:type="table" w:styleId="819" w:customStyle="1">
+  <w:style w:type="table" w:styleId="836" w:customStyle="1">
     <w:name w:val="Bordered - Accent 5"/>
-    <w:basedOn w:val="670"/>
+    <w:basedOn w:val="687"/>
     <w:uiPriority w:val="99"/>
     <w:pPr>
       <w:spacing w:after="0" w:line="240" w:lineRule="auto"/>
@@ -14036,9 +13939,9 @@
       </w:tcPr>
     </w:tblStylePr>
   </w:style>
-  <w:style w:type="table" w:styleId="820" w:customStyle="1">
+  <w:style w:type="table" w:styleId="837" w:customStyle="1">
     <w:name w:val="Bordered - Accent 6"/>
-    <w:basedOn w:val="670"/>
+    <w:basedOn w:val="687"/>
     <w:uiPriority w:val="99"/>
     <w:pPr>
       <w:spacing w:after="0" w:line="240" w:lineRule="auto"/>
@@ -14114,7 +14017,7 @@
       </w:tcPr>
     </w:tblStylePr>
   </w:style>
-  <w:style w:type="character" w:styleId="821">
+  <w:style w:type="character" w:styleId="838">
     <w:name w:val="Hyperlink"/>
     <w:uiPriority w:val="99"/>
     <w:unhideWhenUsed/>
@@ -14123,10 +14026,10 @@
       <w:u w:val="single"/>
     </w:rPr>
   </w:style>
-  <w:style w:type="paragraph" w:styleId="822">
+  <w:style w:type="paragraph" w:styleId="839">
     <w:name w:val="footnote text"/>
-    <w:basedOn w:val="659"/>
-    <w:link w:val="823"/>
+    <w:basedOn w:val="676"/>
+    <w:link w:val="840"/>
     <w:uiPriority w:val="99"/>
     <w:semiHidden/>
     <w:unhideWhenUsed/>
@@ -14137,15 +14040,15 @@
       <w:sz w:val="18"/>
     </w:rPr>
   </w:style>
-  <w:style w:type="character" w:styleId="823" w:customStyle="1">
+  <w:style w:type="character" w:styleId="840" w:customStyle="1">
     <w:name w:val="Note de bas de page Car"/>
-    <w:link w:val="822"/>
+    <w:link w:val="839"/>
     <w:uiPriority w:val="99"/>
     <w:rPr>
       <w:sz w:val="18"/>
     </w:rPr>
   </w:style>
-  <w:style w:type="character" w:styleId="824">
+  <w:style w:type="character" w:styleId="841">
     <w:name w:val="footnote reference"/>
     <w:uiPriority w:val="99"/>
     <w:unhideWhenUsed/>
@@ -14153,10 +14056,10 @@
       <w:vertAlign w:val="superscript"/>
     </w:rPr>
   </w:style>
-  <w:style w:type="paragraph" w:styleId="825">
+  <w:style w:type="paragraph" w:styleId="842">
     <w:name w:val="endnote text"/>
-    <w:basedOn w:val="659"/>
-    <w:link w:val="826"/>
+    <w:basedOn w:val="676"/>
+    <w:link w:val="843"/>
     <w:uiPriority w:val="99"/>
     <w:semiHidden/>
     <w:unhideWhenUsed/>
@@ -14167,15 +14070,15 @@
       <w:sz w:val="20"/>
     </w:rPr>
   </w:style>
-  <w:style w:type="character" w:styleId="826" w:customStyle="1">
+  <w:style w:type="character" w:styleId="843" w:customStyle="1">
     <w:name w:val="Note de fin Car"/>
-    <w:link w:val="825"/>
+    <w:link w:val="842"/>
     <w:uiPriority w:val="99"/>
     <w:rPr>
       <w:sz w:val="20"/>
     </w:rPr>
   </w:style>
-  <w:style w:type="character" w:styleId="827">
+  <w:style w:type="character" w:styleId="844">
     <w:name w:val="endnote reference"/>
     <w:uiPriority w:val="99"/>
     <w:semiHidden/>
@@ -14184,20 +14087,20 @@
       <w:vertAlign w:val="superscript"/>
     </w:rPr>
   </w:style>
-  <w:style w:type="paragraph" w:styleId="828">
+  <w:style w:type="paragraph" w:styleId="845">
     <w:name w:val="toc 1"/>
-    <w:basedOn w:val="659"/>
-    <w:next w:val="659"/>
+    <w:basedOn w:val="676"/>
+    <w:next w:val="676"/>
     <w:uiPriority w:val="39"/>
     <w:unhideWhenUsed/>
     <w:pPr>
       <w:spacing w:after="57"/>
     </w:pPr>
   </w:style>
-  <w:style w:type="paragraph" w:styleId="829">
+  <w:style w:type="paragraph" w:styleId="846">
     <w:name w:val="toc 2"/>
-    <w:basedOn w:val="659"/>
-    <w:next w:val="659"/>
+    <w:basedOn w:val="676"/>
+    <w:next w:val="676"/>
     <w:uiPriority w:val="39"/>
     <w:unhideWhenUsed/>
     <w:pPr>
@@ -14205,10 +14108,10 @@
       <w:spacing w:after="57"/>
     </w:pPr>
   </w:style>
-  <w:style w:type="paragraph" w:styleId="830">
+  <w:style w:type="paragraph" w:styleId="847">
     <w:name w:val="toc 3"/>
-    <w:basedOn w:val="659"/>
-    <w:next w:val="659"/>
+    <w:basedOn w:val="676"/>
+    <w:next w:val="676"/>
     <w:uiPriority w:val="39"/>
     <w:unhideWhenUsed/>
     <w:pPr>
@@ -14216,10 +14119,10 @@
       <w:spacing w:after="57"/>
     </w:pPr>
   </w:style>
-  <w:style w:type="paragraph" w:styleId="831">
+  <w:style w:type="paragraph" w:styleId="848">
     <w:name w:val="toc 4"/>
-    <w:basedOn w:val="659"/>
-    <w:next w:val="659"/>
+    <w:basedOn w:val="676"/>
+    <w:next w:val="676"/>
     <w:uiPriority w:val="39"/>
     <w:unhideWhenUsed/>
     <w:pPr>
@@ -14227,10 +14130,10 @@
       <w:spacing w:after="57"/>
     </w:pPr>
   </w:style>
-  <w:style w:type="paragraph" w:styleId="832">
+  <w:style w:type="paragraph" w:styleId="849">
     <w:name w:val="toc 5"/>
-    <w:basedOn w:val="659"/>
-    <w:next w:val="659"/>
+    <w:basedOn w:val="676"/>
+    <w:next w:val="676"/>
     <w:uiPriority w:val="39"/>
     <w:unhideWhenUsed/>
     <w:pPr>
@@ -14238,10 +14141,10 @@
       <w:spacing w:after="57"/>
     </w:pPr>
   </w:style>
-  <w:style w:type="paragraph" w:styleId="833">
+  <w:style w:type="paragraph" w:styleId="850">
     <w:name w:val="toc 6"/>
-    <w:basedOn w:val="659"/>
-    <w:next w:val="659"/>
+    <w:basedOn w:val="676"/>
+    <w:next w:val="676"/>
     <w:uiPriority w:val="39"/>
     <w:unhideWhenUsed/>
     <w:pPr>
@@ -14249,10 +14152,10 @@
       <w:spacing w:after="57"/>
     </w:pPr>
   </w:style>
-  <w:style w:type="paragraph" w:styleId="834">
+  <w:style w:type="paragraph" w:styleId="851">
     <w:name w:val="toc 7"/>
-    <w:basedOn w:val="659"/>
-    <w:next w:val="659"/>
+    <w:basedOn w:val="676"/>
+    <w:next w:val="676"/>
     <w:uiPriority w:val="39"/>
     <w:unhideWhenUsed/>
     <w:pPr>
@@ -14260,10 +14163,10 @@
       <w:spacing w:after="57"/>
     </w:pPr>
   </w:style>
-  <w:style w:type="paragraph" w:styleId="835">
+  <w:style w:type="paragraph" w:styleId="852">
     <w:name w:val="toc 8"/>
-    <w:basedOn w:val="659"/>
-    <w:next w:val="659"/>
+    <w:basedOn w:val="676"/>
+    <w:next w:val="676"/>
     <w:uiPriority w:val="39"/>
     <w:unhideWhenUsed/>
     <w:pPr>
@@ -14271,10 +14174,10 @@
       <w:spacing w:after="57"/>
     </w:pPr>
   </w:style>
-  <w:style w:type="paragraph" w:styleId="836">
+  <w:style w:type="paragraph" w:styleId="853">
     <w:name w:val="toc 9"/>
-    <w:basedOn w:val="659"/>
-    <w:next w:val="659"/>
+    <w:basedOn w:val="676"/>
+    <w:next w:val="676"/>
     <w:uiPriority w:val="39"/>
     <w:unhideWhenUsed/>
     <w:pPr>
@@ -14282,33 +14185,33 @@
       <w:spacing w:after="57"/>
     </w:pPr>
   </w:style>
-  <w:style w:type="paragraph" w:styleId="837">
+  <w:style w:type="paragraph" w:styleId="854">
     <w:name w:val="TOC Heading"/>
     <w:uiPriority w:val="39"/>
     <w:unhideWhenUsed/>
   </w:style>
-  <w:style w:type="paragraph" w:styleId="838">
+  <w:style w:type="paragraph" w:styleId="855">
     <w:name w:val="table of figures"/>
-    <w:basedOn w:val="659"/>
-    <w:next w:val="659"/>
+    <w:basedOn w:val="676"/>
+    <w:next w:val="676"/>
     <w:uiPriority w:val="99"/>
     <w:unhideWhenUsed/>
     <w:pPr>
       <w:spacing w:after="0"/>
     </w:pPr>
   </w:style>
-  <w:style w:type="paragraph" w:styleId="839">
+  <w:style w:type="paragraph" w:styleId="856">
     <w:name w:val="No Spacing"/>
-    <w:basedOn w:val="659"/>
+    <w:basedOn w:val="676"/>
     <w:uiPriority w:val="1"/>
     <w:qFormat/>
     <w:pPr>
       <w:spacing w:after="0" w:line="240" w:lineRule="auto"/>
     </w:pPr>
   </w:style>
-  <w:style w:type="paragraph" w:styleId="840">
+  <w:style w:type="paragraph" w:styleId="857">
     <w:name w:val="List Paragraph"/>
-    <w:basedOn w:val="659"/>
+    <w:basedOn w:val="676"/>
     <w:uiPriority w:val="34"/>
     <w:qFormat/>
     <w:pPr>

</xml_diff>